<commit_message>
activity diagram nalang kulang heheheheheh
</commit_message>
<xml_diff>
--- a/SE_SRDS_PUPevents.docx
+++ b/SE_SRDS_PUPevents.docx
@@ -5265,6 +5265,14 @@
                 <w:szCs w:val="24"/>
               </w:rPr>
             </w:pPr>
+            <w:r>
+              <w:rPr>
+                <w:rFonts w:cs="Times New Roman"/>
+                <w:sz w:val="24"/>
+                <w:szCs w:val="24"/>
+              </w:rPr>
+              <w:t>This allows to validate user login in order to use the system.</w:t>
+            </w:r>
           </w:p>
         </w:tc>
       </w:tr>
@@ -5318,6 +5326,36 @@
                 <w:szCs w:val="24"/>
               </w:rPr>
             </w:pPr>
+            <w:r>
+              <w:rPr>
+                <w:rFonts w:cs="Times New Roman"/>
+                <w:sz w:val="24"/>
+                <w:szCs w:val="24"/>
+              </w:rPr>
+              <w:t>Organizer</w:t>
+            </w:r>
+          </w:p>
+          <w:p>
+            <w:pPr>
+              <w:tabs>
+                <w:tab w:val="left" w:pos="0"/>
+              </w:tabs>
+              <w:spacing w:line="360" w:lineRule="auto"/>
+              <w:ind w:left="57"/>
+              <w:rPr>
+                <w:rFonts w:cs="Times New Roman"/>
+                <w:sz w:val="24"/>
+                <w:szCs w:val="24"/>
+              </w:rPr>
+            </w:pPr>
+            <w:r>
+              <w:rPr>
+                <w:rFonts w:cs="Times New Roman"/>
+                <w:sz w:val="24"/>
+                <w:szCs w:val="24"/>
+              </w:rPr>
+              <w:t>User</w:t>
+            </w:r>
           </w:p>
         </w:tc>
       </w:tr>
@@ -5371,6 +5409,14 @@
                 <w:szCs w:val="24"/>
               </w:rPr>
             </w:pPr>
+            <w:r>
+              <w:rPr>
+                <w:rFonts w:cs="Times New Roman"/>
+                <w:sz w:val="24"/>
+                <w:szCs w:val="24"/>
+              </w:rPr>
+              <w:t>User must have a registered account to the system.</w:t>
+            </w:r>
           </w:p>
         </w:tc>
       </w:tr>
@@ -5424,6 +5470,14 @@
                 <w:szCs w:val="24"/>
               </w:rPr>
             </w:pPr>
+            <w:r>
+              <w:rPr>
+                <w:rFonts w:cs="Times New Roman"/>
+                <w:sz w:val="24"/>
+                <w:szCs w:val="24"/>
+              </w:rPr>
+              <w:t>User must be logged in.</w:t>
+            </w:r>
           </w:p>
         </w:tc>
       </w:tr>
@@ -5467,18 +5521,100 @@
           <w:p>
             <w:pPr>
               <w:pStyle w:val="ListParagraph"/>
+              <w:numPr>
+                <w:ilvl w:val="0"/>
+                <w:numId w:val="7"/>
+              </w:numPr>
               <w:tabs>
                 <w:tab w:val="left" w:pos="0"/>
                 <w:tab w:val="left" w:pos="237"/>
               </w:tabs>
               <w:spacing w:after="200" w:line="360" w:lineRule="auto"/>
-              <w:ind w:left="57"/>
-              <w:rPr>
-                <w:rFonts w:cs="Times New Roman"/>
-                <w:sz w:val="24"/>
-                <w:szCs w:val="24"/>
-              </w:rPr>
-            </w:pPr>
+              <w:rPr>
+                <w:rFonts w:cs="Times New Roman"/>
+                <w:sz w:val="24"/>
+                <w:szCs w:val="24"/>
+              </w:rPr>
+            </w:pPr>
+            <w:r>
+              <w:rPr>
+                <w:rFonts w:cs="Times New Roman"/>
+                <w:sz w:val="24"/>
+                <w:szCs w:val="24"/>
+              </w:rPr>
+              <w:t>Insert the identification id in the designated text field.</w:t>
+            </w:r>
+          </w:p>
+          <w:p>
+            <w:pPr>
+              <w:pStyle w:val="ListParagraph"/>
+              <w:numPr>
+                <w:ilvl w:val="0"/>
+                <w:numId w:val="7"/>
+              </w:numPr>
+              <w:tabs>
+                <w:tab w:val="left" w:pos="0"/>
+                <w:tab w:val="left" w:pos="237"/>
+              </w:tabs>
+              <w:spacing w:after="200" w:line="360" w:lineRule="auto"/>
+              <w:rPr>
+                <w:rFonts w:cs="Times New Roman"/>
+                <w:sz w:val="24"/>
+                <w:szCs w:val="24"/>
+              </w:rPr>
+            </w:pPr>
+            <w:r>
+              <w:rPr>
+                <w:rFonts w:cs="Times New Roman"/>
+                <w:sz w:val="24"/>
+                <w:szCs w:val="24"/>
+              </w:rPr>
+              <w:t>Insert the password in the designated password field.</w:t>
+            </w:r>
+          </w:p>
+          <w:p>
+            <w:pPr>
+              <w:pStyle w:val="ListParagraph"/>
+              <w:numPr>
+                <w:ilvl w:val="0"/>
+                <w:numId w:val="7"/>
+              </w:numPr>
+              <w:tabs>
+                <w:tab w:val="left" w:pos="0"/>
+                <w:tab w:val="left" w:pos="237"/>
+              </w:tabs>
+              <w:spacing w:after="200" w:line="360" w:lineRule="auto"/>
+              <w:rPr>
+                <w:rFonts w:cs="Times New Roman"/>
+                <w:sz w:val="24"/>
+                <w:szCs w:val="24"/>
+              </w:rPr>
+            </w:pPr>
+            <w:r>
+              <w:rPr>
+                <w:rFonts w:cs="Times New Roman"/>
+                <w:sz w:val="24"/>
+                <w:szCs w:val="24"/>
+              </w:rPr>
+              <w:t xml:space="preserve"> Click </w:t>
+            </w:r>
+            <w:r>
+              <w:rPr>
+                <w:rFonts w:cs="Times New Roman"/>
+                <w:b/>
+                <w:sz w:val="24"/>
+                <w:szCs w:val="24"/>
+              </w:rPr>
+              <w:t xml:space="preserve">Log In </w:t>
+            </w:r>
+            <w:r>
+              <w:rPr>
+                <w:rFonts w:cs="Times New Roman"/>
+                <w:sz w:val="24"/>
+                <w:szCs w:val="24"/>
+              </w:rPr>
+              <w:t>button to access the system.</w:t>
+            </w:r>
           </w:p>
         </w:tc>
       </w:tr>
@@ -5543,18 +5679,77 @@
           <w:p>
             <w:pPr>
               <w:pStyle w:val="ListParagraph"/>
+              <w:numPr>
+                <w:ilvl w:val="1"/>
+                <w:numId w:val="7"/>
+              </w:numPr>
               <w:tabs>
                 <w:tab w:val="left" w:pos="0"/>
                 <w:tab w:val="left" w:pos="237"/>
               </w:tabs>
               <w:spacing w:line="360" w:lineRule="auto"/>
-              <w:ind w:left="57"/>
-              <w:rPr>
-                <w:rFonts w:cs="Times New Roman"/>
-                <w:sz w:val="24"/>
-                <w:szCs w:val="24"/>
-              </w:rPr>
-            </w:pPr>
+              <w:rPr>
+                <w:rFonts w:cs="Times New Roman"/>
+                <w:sz w:val="24"/>
+                <w:szCs w:val="24"/>
+              </w:rPr>
+            </w:pPr>
+            <w:r>
+              <w:rPr>
+                <w:rFonts w:cs="Times New Roman"/>
+                <w:sz w:val="24"/>
+                <w:szCs w:val="24"/>
+              </w:rPr>
+              <w:t>Login not successful</w:t>
+            </w:r>
+          </w:p>
+          <w:p>
+            <w:pPr>
+              <w:pStyle w:val="ListParagraph"/>
+              <w:tabs>
+                <w:tab w:val="left" w:pos="0"/>
+                <w:tab w:val="left" w:pos="237"/>
+              </w:tabs>
+              <w:spacing w:line="360" w:lineRule="auto"/>
+              <w:ind w:left="417"/>
+              <w:rPr>
+                <w:rFonts w:cs="Times New Roman"/>
+                <w:sz w:val="24"/>
+                <w:szCs w:val="24"/>
+              </w:rPr>
+            </w:pPr>
+            <w:r>
+              <w:rPr>
+                <w:rFonts w:cs="Times New Roman"/>
+                <w:sz w:val="24"/>
+                <w:szCs w:val="24"/>
+              </w:rPr>
+              <w:t>Incorrect email or password</w:t>
+            </w:r>
+          </w:p>
+          <w:p>
+            <w:pPr>
+              <w:pStyle w:val="ListParagraph"/>
+              <w:tabs>
+                <w:tab w:val="left" w:pos="0"/>
+                <w:tab w:val="left" w:pos="237"/>
+              </w:tabs>
+              <w:spacing w:line="360" w:lineRule="auto"/>
+              <w:ind w:left="417"/>
+              <w:rPr>
+                <w:rFonts w:cs="Times New Roman"/>
+                <w:sz w:val="24"/>
+                <w:szCs w:val="24"/>
+              </w:rPr>
+            </w:pPr>
+            <w:r>
+              <w:rPr>
+                <w:rFonts w:cs="Times New Roman"/>
+                <w:sz w:val="24"/>
+                <w:szCs w:val="24"/>
+              </w:rPr>
+              <w:t>Account doesn’t exist</w:t>
+            </w:r>
           </w:p>
         </w:tc>
       </w:tr>
@@ -5687,7 +5882,16 @@
                 <w:sz w:val="24"/>
                 <w:szCs w:val="24"/>
               </w:rPr>
-              <w:t>View calendar of Events</w:t>
+              <w:t>View C</w:t>
+            </w:r>
+            <w:r>
+              <w:rPr>
+                <w:rFonts w:cs="Times New Roman"/>
+                <w:b/>
+                <w:sz w:val="24"/>
+                <w:szCs w:val="24"/>
+              </w:rPr>
+              <w:t>alendar of Events</w:t>
             </w:r>
           </w:p>
         </w:tc>
@@ -5735,13 +5939,21 @@
                 <w:tab w:val="left" w:pos="0"/>
               </w:tabs>
               <w:spacing w:line="360" w:lineRule="auto"/>
-              <w:ind w:left="57"/>
-              <w:rPr>
-                <w:rFonts w:cs="Times New Roman"/>
-                <w:sz w:val="24"/>
-                <w:szCs w:val="24"/>
-              </w:rPr>
-            </w:pPr>
+              <w:ind w:left="0"/>
+              <w:rPr>
+                <w:rFonts w:cs="Times New Roman"/>
+                <w:sz w:val="24"/>
+                <w:szCs w:val="24"/>
+              </w:rPr>
+            </w:pPr>
+            <w:r>
+              <w:rPr>
+                <w:rFonts w:cs="Times New Roman"/>
+                <w:sz w:val="24"/>
+                <w:szCs w:val="24"/>
+              </w:rPr>
+              <w:t>This allows the user to view the old and upcoming events in calendar view.</w:t>
+            </w:r>
           </w:p>
         </w:tc>
       </w:tr>
@@ -5795,6 +6007,36 @@
                 <w:szCs w:val="24"/>
               </w:rPr>
             </w:pPr>
+            <w:r>
+              <w:rPr>
+                <w:rFonts w:cs="Times New Roman"/>
+                <w:sz w:val="24"/>
+                <w:szCs w:val="24"/>
+              </w:rPr>
+              <w:t>Organizer</w:t>
+            </w:r>
+          </w:p>
+          <w:p>
+            <w:pPr>
+              <w:tabs>
+                <w:tab w:val="left" w:pos="0"/>
+              </w:tabs>
+              <w:spacing w:line="360" w:lineRule="auto"/>
+              <w:ind w:left="57"/>
+              <w:rPr>
+                <w:rFonts w:cs="Times New Roman"/>
+                <w:sz w:val="24"/>
+                <w:szCs w:val="24"/>
+              </w:rPr>
+            </w:pPr>
+            <w:r>
+              <w:rPr>
+                <w:rFonts w:cs="Times New Roman"/>
+                <w:sz w:val="24"/>
+                <w:szCs w:val="24"/>
+              </w:rPr>
+              <w:t>Guest</w:t>
+            </w:r>
           </w:p>
         </w:tc>
       </w:tr>
@@ -5848,6 +6090,14 @@
                 <w:szCs w:val="24"/>
               </w:rPr>
             </w:pPr>
+            <w:r>
+              <w:rPr>
+                <w:rFonts w:cs="Times New Roman"/>
+                <w:sz w:val="24"/>
+                <w:szCs w:val="24"/>
+              </w:rPr>
+              <w:t>User is either logged in or not.</w:t>
+            </w:r>
           </w:p>
         </w:tc>
       </w:tr>
@@ -5901,6 +6151,14 @@
                 <w:szCs w:val="24"/>
               </w:rPr>
             </w:pPr>
+            <w:r>
+              <w:rPr>
+                <w:rFonts w:cs="Times New Roman"/>
+                <w:sz w:val="24"/>
+                <w:szCs w:val="24"/>
+              </w:rPr>
+              <w:t>Old and upcoming events are viewed.</w:t>
+            </w:r>
           </w:p>
         </w:tc>
       </w:tr>
@@ -5944,18 +6202,83 @@
           <w:p>
             <w:pPr>
               <w:pStyle w:val="ListParagraph"/>
+              <w:numPr>
+                <w:ilvl w:val="0"/>
+                <w:numId w:val="8"/>
+              </w:numPr>
               <w:tabs>
                 <w:tab w:val="left" w:pos="0"/>
                 <w:tab w:val="left" w:pos="237"/>
               </w:tabs>
               <w:spacing w:after="200" w:line="360" w:lineRule="auto"/>
-              <w:ind w:left="57"/>
-              <w:rPr>
-                <w:rFonts w:cs="Times New Roman"/>
-                <w:sz w:val="24"/>
-                <w:szCs w:val="24"/>
-              </w:rPr>
-            </w:pPr>
+              <w:rPr>
+                <w:rFonts w:cs="Times New Roman"/>
+                <w:sz w:val="24"/>
+                <w:szCs w:val="24"/>
+              </w:rPr>
+            </w:pPr>
+            <w:r>
+              <w:rPr>
+                <w:rFonts w:cs="Times New Roman"/>
+                <w:sz w:val="24"/>
+                <w:szCs w:val="24"/>
+              </w:rPr>
+              <w:t>User will navigate the calendar view.</w:t>
+            </w:r>
+          </w:p>
+          <w:p>
+            <w:pPr>
+              <w:pStyle w:val="ListParagraph"/>
+              <w:numPr>
+                <w:ilvl w:val="0"/>
+                <w:numId w:val="8"/>
+              </w:numPr>
+              <w:tabs>
+                <w:tab w:val="left" w:pos="0"/>
+                <w:tab w:val="left" w:pos="237"/>
+              </w:tabs>
+              <w:spacing w:after="200" w:line="360" w:lineRule="auto"/>
+              <w:rPr>
+                <w:rFonts w:cs="Times New Roman"/>
+                <w:sz w:val="24"/>
+                <w:szCs w:val="24"/>
+              </w:rPr>
+            </w:pPr>
+            <w:r>
+              <w:rPr>
+                <w:rFonts w:cs="Times New Roman"/>
+                <w:sz w:val="24"/>
+                <w:szCs w:val="24"/>
+              </w:rPr>
+              <w:t>The system will query from the server all the events within the calendar view.</w:t>
+            </w:r>
+          </w:p>
+          <w:p>
+            <w:pPr>
+              <w:pStyle w:val="ListParagraph"/>
+              <w:numPr>
+                <w:ilvl w:val="0"/>
+                <w:numId w:val="8"/>
+              </w:numPr>
+              <w:tabs>
+                <w:tab w:val="left" w:pos="0"/>
+                <w:tab w:val="left" w:pos="237"/>
+              </w:tabs>
+              <w:spacing w:after="200" w:line="360" w:lineRule="auto"/>
+              <w:rPr>
+                <w:rFonts w:cs="Times New Roman"/>
+                <w:sz w:val="24"/>
+                <w:szCs w:val="24"/>
+              </w:rPr>
+            </w:pPr>
+            <w:r>
+              <w:rPr>
+                <w:rFonts w:cs="Times New Roman"/>
+                <w:sz w:val="24"/>
+                <w:szCs w:val="24"/>
+              </w:rPr>
+              <w:t>The system will display the queried data on the calendar.</w:t>
+            </w:r>
           </w:p>
         </w:tc>
       </w:tr>
@@ -6032,6 +6355,38 @@
                 <w:szCs w:val="24"/>
               </w:rPr>
             </w:pPr>
+            <w:r>
+              <w:rPr>
+                <w:rFonts w:cs="Times New Roman"/>
+                <w:sz w:val="24"/>
+                <w:szCs w:val="24"/>
+              </w:rPr>
+              <w:t>2.1 Query not successful.</w:t>
+            </w:r>
+          </w:p>
+          <w:p>
+            <w:pPr>
+              <w:pStyle w:val="ListParagraph"/>
+              <w:tabs>
+                <w:tab w:val="left" w:pos="0"/>
+                <w:tab w:val="left" w:pos="237"/>
+              </w:tabs>
+              <w:spacing w:line="360" w:lineRule="auto"/>
+              <w:ind w:left="57"/>
+              <w:rPr>
+                <w:rFonts w:cs="Times New Roman"/>
+                <w:sz w:val="24"/>
+                <w:szCs w:val="24"/>
+              </w:rPr>
+            </w:pPr>
+            <w:r>
+              <w:rPr>
+                <w:rFonts w:cs="Times New Roman"/>
+                <w:sz w:val="24"/>
+                <w:szCs w:val="24"/>
+              </w:rPr>
+              <w:t>Slow internet connection.</w:t>
+            </w:r>
           </w:p>
         </w:tc>
       </w:tr>
@@ -6219,6 +6574,14 @@
                 <w:szCs w:val="24"/>
               </w:rPr>
             </w:pPr>
+            <w:r>
+              <w:rPr>
+                <w:rFonts w:cs="Times New Roman"/>
+                <w:sz w:val="24"/>
+                <w:szCs w:val="24"/>
+              </w:rPr>
+              <w:t>This allow the organizer to create an event by filling up the necessary information such as the name of the event, desired date, time, and venue, as well as the organizer’s information.</w:t>
+            </w:r>
           </w:p>
         </w:tc>
       </w:tr>
@@ -6272,6 +6635,14 @@
                 <w:szCs w:val="24"/>
               </w:rPr>
             </w:pPr>
+            <w:r>
+              <w:rPr>
+                <w:rFonts w:cs="Times New Roman"/>
+                <w:sz w:val="24"/>
+                <w:szCs w:val="24"/>
+              </w:rPr>
+              <w:t>Organizer</w:t>
+            </w:r>
           </w:p>
         </w:tc>
       </w:tr>
@@ -6325,6 +6696,14 @@
                 <w:szCs w:val="24"/>
               </w:rPr>
             </w:pPr>
+            <w:r>
+              <w:rPr>
+                <w:rFonts w:cs="Times New Roman"/>
+                <w:sz w:val="24"/>
+                <w:szCs w:val="24"/>
+              </w:rPr>
+              <w:t>User must have and account registered to the system.</w:t>
+            </w:r>
           </w:p>
         </w:tc>
       </w:tr>
@@ -6378,6 +6757,14 @@
                 <w:szCs w:val="24"/>
               </w:rPr>
             </w:pPr>
+            <w:r>
+              <w:rPr>
+                <w:rFonts w:cs="Times New Roman"/>
+                <w:sz w:val="24"/>
+                <w:szCs w:val="24"/>
+              </w:rPr>
+              <w:t>Event creation section must be viewed.</w:t>
+            </w:r>
           </w:p>
         </w:tc>
       </w:tr>
@@ -6421,18 +6808,333 @@
           <w:p>
             <w:pPr>
               <w:pStyle w:val="ListParagraph"/>
+              <w:numPr>
+                <w:ilvl w:val="0"/>
+                <w:numId w:val="9"/>
+              </w:numPr>
               <w:tabs>
                 <w:tab w:val="left" w:pos="0"/>
                 <w:tab w:val="left" w:pos="237"/>
               </w:tabs>
               <w:spacing w:after="200" w:line="360" w:lineRule="auto"/>
-              <w:ind w:left="57"/>
-              <w:rPr>
-                <w:rFonts w:cs="Times New Roman"/>
-                <w:sz w:val="24"/>
-                <w:szCs w:val="24"/>
-              </w:rPr>
-            </w:pPr>
+              <w:rPr>
+                <w:rFonts w:cs="Times New Roman"/>
+                <w:sz w:val="24"/>
+                <w:szCs w:val="24"/>
+              </w:rPr>
+            </w:pPr>
+            <w:r>
+              <w:rPr>
+                <w:rFonts w:cs="Times New Roman"/>
+                <w:sz w:val="24"/>
+                <w:szCs w:val="24"/>
+              </w:rPr>
+              <w:t>System loads the section.</w:t>
+            </w:r>
+          </w:p>
+          <w:p>
+            <w:pPr>
+              <w:pStyle w:val="ListParagraph"/>
+              <w:numPr>
+                <w:ilvl w:val="0"/>
+                <w:numId w:val="9"/>
+              </w:numPr>
+              <w:tabs>
+                <w:tab w:val="left" w:pos="0"/>
+                <w:tab w:val="left" w:pos="237"/>
+              </w:tabs>
+              <w:spacing w:after="200" w:line="360" w:lineRule="auto"/>
+              <w:rPr>
+                <w:rFonts w:cs="Times New Roman"/>
+                <w:sz w:val="24"/>
+                <w:szCs w:val="24"/>
+              </w:rPr>
+            </w:pPr>
+            <w:r>
+              <w:rPr>
+                <w:rFonts w:cs="Times New Roman"/>
+                <w:sz w:val="24"/>
+                <w:szCs w:val="24"/>
+              </w:rPr>
+              <w:t>System displays event information fill up form.</w:t>
+            </w:r>
+          </w:p>
+          <w:p>
+            <w:pPr>
+              <w:pStyle w:val="ListParagraph"/>
+              <w:numPr>
+                <w:ilvl w:val="0"/>
+                <w:numId w:val="9"/>
+              </w:numPr>
+              <w:tabs>
+                <w:tab w:val="left" w:pos="0"/>
+                <w:tab w:val="left" w:pos="237"/>
+              </w:tabs>
+              <w:spacing w:after="200" w:line="360" w:lineRule="auto"/>
+              <w:rPr>
+                <w:rFonts w:cs="Times New Roman"/>
+                <w:sz w:val="24"/>
+                <w:szCs w:val="24"/>
+              </w:rPr>
+            </w:pPr>
+            <w:r>
+              <w:rPr>
+                <w:rFonts w:cs="Times New Roman"/>
+                <w:sz w:val="24"/>
+                <w:szCs w:val="24"/>
+              </w:rPr>
+              <w:t>Organizer enters all required and supporting information regarding the event.</w:t>
+            </w:r>
+          </w:p>
+          <w:p>
+            <w:pPr>
+              <w:pStyle w:val="ListParagraph"/>
+              <w:numPr>
+                <w:ilvl w:val="0"/>
+                <w:numId w:val="9"/>
+              </w:numPr>
+              <w:tabs>
+                <w:tab w:val="left" w:pos="0"/>
+                <w:tab w:val="left" w:pos="237"/>
+              </w:tabs>
+              <w:spacing w:after="200" w:line="360" w:lineRule="auto"/>
+              <w:rPr>
+                <w:rFonts w:cs="Times New Roman"/>
+                <w:sz w:val="24"/>
+                <w:szCs w:val="24"/>
+              </w:rPr>
+            </w:pPr>
+            <w:r>
+              <w:rPr>
+                <w:rFonts w:cs="Times New Roman"/>
+                <w:sz w:val="24"/>
+                <w:szCs w:val="24"/>
+              </w:rPr>
+              <w:t xml:space="preserve">Organizer clicks the </w:t>
+            </w:r>
+            <w:r>
+              <w:rPr>
+                <w:rFonts w:cs="Times New Roman"/>
+                <w:b/>
+                <w:sz w:val="24"/>
+                <w:szCs w:val="24"/>
+              </w:rPr>
+              <w:t xml:space="preserve">Submit </w:t>
+            </w:r>
+            <w:r>
+              <w:rPr>
+                <w:rFonts w:cs="Times New Roman"/>
+                <w:sz w:val="24"/>
+                <w:szCs w:val="24"/>
+              </w:rPr>
+              <w:t>button.</w:t>
+            </w:r>
+          </w:p>
+          <w:p>
+            <w:pPr>
+              <w:pStyle w:val="ListParagraph"/>
+              <w:numPr>
+                <w:ilvl w:val="0"/>
+                <w:numId w:val="9"/>
+              </w:numPr>
+              <w:tabs>
+                <w:tab w:val="left" w:pos="0"/>
+                <w:tab w:val="left" w:pos="237"/>
+              </w:tabs>
+              <w:spacing w:after="200" w:line="360" w:lineRule="auto"/>
+              <w:rPr>
+                <w:rFonts w:cs="Times New Roman"/>
+                <w:sz w:val="24"/>
+                <w:szCs w:val="24"/>
+              </w:rPr>
+            </w:pPr>
+            <w:r>
+              <w:rPr>
+                <w:rFonts w:cs="Times New Roman"/>
+                <w:sz w:val="24"/>
+                <w:szCs w:val="24"/>
+              </w:rPr>
+              <w:t>System prompts user to finalize action.</w:t>
+            </w:r>
+          </w:p>
+          <w:p>
+            <w:pPr>
+              <w:pStyle w:val="ListParagraph"/>
+              <w:numPr>
+                <w:ilvl w:val="0"/>
+                <w:numId w:val="9"/>
+              </w:numPr>
+              <w:tabs>
+                <w:tab w:val="left" w:pos="0"/>
+                <w:tab w:val="left" w:pos="237"/>
+              </w:tabs>
+              <w:spacing w:after="200" w:line="360" w:lineRule="auto"/>
+              <w:rPr>
+                <w:rFonts w:cs="Times New Roman"/>
+                <w:sz w:val="24"/>
+                <w:szCs w:val="24"/>
+              </w:rPr>
+            </w:pPr>
+            <w:r>
+              <w:rPr>
+                <w:rFonts w:cs="Times New Roman"/>
+                <w:sz w:val="24"/>
+                <w:szCs w:val="24"/>
+              </w:rPr>
+              <w:t>Organizer decides that the action to submit is final.</w:t>
+            </w:r>
+          </w:p>
+          <w:p>
+            <w:pPr>
+              <w:pStyle w:val="ListParagraph"/>
+              <w:numPr>
+                <w:ilvl w:val="0"/>
+                <w:numId w:val="9"/>
+              </w:numPr>
+              <w:tabs>
+                <w:tab w:val="left" w:pos="0"/>
+                <w:tab w:val="left" w:pos="237"/>
+              </w:tabs>
+              <w:spacing w:after="200" w:line="360" w:lineRule="auto"/>
+              <w:rPr>
+                <w:rFonts w:cs="Times New Roman"/>
+                <w:sz w:val="24"/>
+                <w:szCs w:val="24"/>
+              </w:rPr>
+            </w:pPr>
+            <w:r>
+              <w:rPr>
+                <w:rFonts w:cs="Times New Roman"/>
+                <w:sz w:val="24"/>
+                <w:szCs w:val="24"/>
+              </w:rPr>
+              <w:t>Includes (Validate entry)</w:t>
+            </w:r>
+          </w:p>
+          <w:p>
+            <w:pPr>
+              <w:pStyle w:val="ListParagraph"/>
+              <w:numPr>
+                <w:ilvl w:val="0"/>
+                <w:numId w:val="9"/>
+              </w:numPr>
+              <w:tabs>
+                <w:tab w:val="left" w:pos="0"/>
+                <w:tab w:val="left" w:pos="237"/>
+              </w:tabs>
+              <w:spacing w:after="200" w:line="360" w:lineRule="auto"/>
+              <w:rPr>
+                <w:rFonts w:cs="Times New Roman"/>
+                <w:sz w:val="24"/>
+                <w:szCs w:val="24"/>
+              </w:rPr>
+            </w:pPr>
+            <w:r>
+              <w:rPr>
+                <w:rFonts w:cs="Times New Roman"/>
+                <w:sz w:val="24"/>
+                <w:szCs w:val="24"/>
+              </w:rPr>
+              <w:t>Event that has been created will be shortlisted.</w:t>
+            </w:r>
+          </w:p>
+          <w:p>
+            <w:pPr>
+              <w:pStyle w:val="ListParagraph"/>
+              <w:numPr>
+                <w:ilvl w:val="0"/>
+                <w:numId w:val="9"/>
+              </w:numPr>
+              <w:tabs>
+                <w:tab w:val="left" w:pos="0"/>
+                <w:tab w:val="left" w:pos="237"/>
+              </w:tabs>
+              <w:spacing w:after="200" w:line="360" w:lineRule="auto"/>
+              <w:rPr>
+                <w:rFonts w:cs="Times New Roman"/>
+                <w:sz w:val="24"/>
+                <w:szCs w:val="24"/>
+              </w:rPr>
+            </w:pPr>
+            <w:r>
+              <w:rPr>
+                <w:rFonts w:cs="Times New Roman"/>
+                <w:sz w:val="24"/>
+                <w:szCs w:val="24"/>
+              </w:rPr>
+              <w:t>System prompts user about the availability of date and time, venue, resources and people allocation.</w:t>
+            </w:r>
+          </w:p>
+          <w:p>
+            <w:pPr>
+              <w:pStyle w:val="ListParagraph"/>
+              <w:numPr>
+                <w:ilvl w:val="0"/>
+                <w:numId w:val="9"/>
+              </w:numPr>
+              <w:tabs>
+                <w:tab w:val="left" w:pos="0"/>
+                <w:tab w:val="left" w:pos="237"/>
+              </w:tabs>
+              <w:spacing w:after="200" w:line="360" w:lineRule="auto"/>
+              <w:rPr>
+                <w:rFonts w:cs="Times New Roman"/>
+                <w:sz w:val="24"/>
+                <w:szCs w:val="24"/>
+              </w:rPr>
+            </w:pPr>
+            <w:r>
+              <w:rPr>
+                <w:rFonts w:cs="Times New Roman"/>
+                <w:sz w:val="24"/>
+                <w:szCs w:val="24"/>
+              </w:rPr>
+              <w:t xml:space="preserve">Organizer clicks </w:t>
+            </w:r>
+            <w:r>
+              <w:rPr>
+                <w:rFonts w:cs="Times New Roman"/>
+                <w:b/>
+                <w:sz w:val="24"/>
+                <w:szCs w:val="24"/>
+              </w:rPr>
+              <w:t>Assess Cost</w:t>
+            </w:r>
+            <w:r>
+              <w:rPr>
+                <w:rFonts w:cs="Times New Roman"/>
+                <w:sz w:val="24"/>
+                <w:szCs w:val="24"/>
+              </w:rPr>
+              <w:t xml:space="preserve"> button.</w:t>
+            </w:r>
+          </w:p>
+          <w:p>
+            <w:pPr>
+              <w:pStyle w:val="ListParagraph"/>
+              <w:numPr>
+                <w:ilvl w:val="0"/>
+                <w:numId w:val="9"/>
+              </w:numPr>
+              <w:tabs>
+                <w:tab w:val="left" w:pos="0"/>
+                <w:tab w:val="left" w:pos="237"/>
+              </w:tabs>
+              <w:spacing w:after="200" w:line="360" w:lineRule="auto"/>
+              <w:rPr>
+                <w:rFonts w:cs="Times New Roman"/>
+                <w:sz w:val="24"/>
+                <w:szCs w:val="24"/>
+              </w:rPr>
+            </w:pPr>
+            <w:r>
+              <w:rPr>
+                <w:rFonts w:cs="Times New Roman"/>
+                <w:sz w:val="24"/>
+                <w:szCs w:val="24"/>
+              </w:rPr>
+              <w:t>System displays summary of event expenses.</w:t>
+            </w:r>
           </w:p>
         </w:tc>
       </w:tr>
@@ -6509,6 +7211,239 @@
                 <w:szCs w:val="24"/>
               </w:rPr>
             </w:pPr>
+            <w:r>
+              <w:rPr>
+                <w:rFonts w:cs="Times New Roman"/>
+                <w:sz w:val="24"/>
+                <w:szCs w:val="24"/>
+              </w:rPr>
+              <w:t xml:space="preserve">4.1 User press </w:t>
+            </w:r>
+            <w:r>
+              <w:rPr>
+                <w:rFonts w:cs="Times New Roman"/>
+                <w:b/>
+                <w:sz w:val="24"/>
+                <w:szCs w:val="24"/>
+              </w:rPr>
+              <w:t>Cancel</w:t>
+            </w:r>
+            <w:r>
+              <w:rPr>
+                <w:rFonts w:cs="Times New Roman"/>
+                <w:sz w:val="24"/>
+                <w:szCs w:val="24"/>
+              </w:rPr>
+              <w:t xml:space="preserve"> without submitting the event information.</w:t>
+            </w:r>
+          </w:p>
+          <w:p>
+            <w:pPr>
+              <w:pStyle w:val="ListParagraph"/>
+              <w:tabs>
+                <w:tab w:val="left" w:pos="237"/>
+                <w:tab w:val="left" w:pos="422"/>
+              </w:tabs>
+              <w:spacing w:line="360" w:lineRule="auto"/>
+              <w:ind w:left="57" w:firstLine="5"/>
+              <w:rPr>
+                <w:rFonts w:cs="Times New Roman"/>
+                <w:sz w:val="24"/>
+                <w:szCs w:val="24"/>
+              </w:rPr>
+            </w:pPr>
+            <w:r>
+              <w:rPr>
+                <w:rFonts w:cs="Times New Roman"/>
+                <w:sz w:val="24"/>
+                <w:szCs w:val="24"/>
+              </w:rPr>
+              <w:t>4.2 System displays warning message to know if the user really.    intends to cancel the action.</w:t>
+            </w:r>
+          </w:p>
+          <w:p>
+            <w:pPr>
+              <w:pStyle w:val="ListParagraph"/>
+              <w:tabs>
+                <w:tab w:val="left" w:pos="237"/>
+                <w:tab w:val="left" w:pos="422"/>
+              </w:tabs>
+              <w:spacing w:line="360" w:lineRule="auto"/>
+              <w:ind w:left="57" w:firstLine="5"/>
+              <w:rPr>
+                <w:rFonts w:cs="Times New Roman"/>
+                <w:sz w:val="24"/>
+                <w:szCs w:val="24"/>
+              </w:rPr>
+            </w:pPr>
+            <w:r>
+              <w:rPr>
+                <w:rFonts w:cs="Times New Roman"/>
+                <w:sz w:val="24"/>
+                <w:szCs w:val="24"/>
+              </w:rPr>
+              <w:t>4.3 User doesn’t intend to cancel and return to the form.</w:t>
+            </w:r>
+          </w:p>
+          <w:p>
+            <w:pPr>
+              <w:pStyle w:val="ListParagraph"/>
+              <w:tabs>
+                <w:tab w:val="left" w:pos="237"/>
+                <w:tab w:val="left" w:pos="422"/>
+              </w:tabs>
+              <w:spacing w:line="360" w:lineRule="auto"/>
+              <w:ind w:left="57" w:firstLine="5"/>
+              <w:rPr>
+                <w:rFonts w:cs="Times New Roman"/>
+                <w:sz w:val="24"/>
+                <w:szCs w:val="24"/>
+              </w:rPr>
+            </w:pPr>
+            <w:r>
+              <w:rPr>
+                <w:rFonts w:cs="Times New Roman"/>
+                <w:sz w:val="24"/>
+                <w:szCs w:val="24"/>
+              </w:rPr>
+              <w:t>4.4 System returns to the form.</w:t>
+            </w:r>
+          </w:p>
+          <w:p>
+            <w:pPr>
+              <w:pStyle w:val="ListParagraph"/>
+              <w:tabs>
+                <w:tab w:val="left" w:pos="237"/>
+                <w:tab w:val="left" w:pos="422"/>
+              </w:tabs>
+              <w:spacing w:line="360" w:lineRule="auto"/>
+              <w:ind w:left="57" w:firstLine="5"/>
+              <w:rPr>
+                <w:rFonts w:cs="Times New Roman"/>
+                <w:sz w:val="24"/>
+                <w:szCs w:val="24"/>
+              </w:rPr>
+            </w:pPr>
+          </w:p>
+          <w:p>
+            <w:pPr>
+              <w:pStyle w:val="ListParagraph"/>
+              <w:tabs>
+                <w:tab w:val="left" w:pos="237"/>
+                <w:tab w:val="left" w:pos="422"/>
+              </w:tabs>
+              <w:spacing w:line="360" w:lineRule="auto"/>
+              <w:ind w:left="57" w:firstLine="5"/>
+              <w:rPr>
+                <w:rFonts w:cs="Times New Roman"/>
+                <w:sz w:val="24"/>
+                <w:szCs w:val="24"/>
+              </w:rPr>
+            </w:pPr>
+            <w:r>
+              <w:rPr>
+                <w:rFonts w:cs="Times New Roman"/>
+                <w:sz w:val="24"/>
+                <w:szCs w:val="24"/>
+              </w:rPr>
+              <w:t>5.1 User chooses to correct entered information.</w:t>
+            </w:r>
+          </w:p>
+          <w:p>
+            <w:pPr>
+              <w:pStyle w:val="ListParagraph"/>
+              <w:tabs>
+                <w:tab w:val="left" w:pos="237"/>
+                <w:tab w:val="left" w:pos="422"/>
+              </w:tabs>
+              <w:spacing w:line="360" w:lineRule="auto"/>
+              <w:ind w:left="57" w:firstLine="5"/>
+              <w:rPr>
+                <w:rFonts w:cs="Times New Roman"/>
+                <w:sz w:val="24"/>
+                <w:szCs w:val="24"/>
+              </w:rPr>
+            </w:pPr>
+            <w:r>
+              <w:rPr>
+                <w:rFonts w:cs="Times New Roman"/>
+                <w:sz w:val="24"/>
+                <w:szCs w:val="24"/>
+              </w:rPr>
+              <w:t>5.2 System returns to the form.</w:t>
+            </w:r>
+          </w:p>
+          <w:p>
+            <w:pPr>
+              <w:pStyle w:val="ListParagraph"/>
+              <w:tabs>
+                <w:tab w:val="left" w:pos="237"/>
+                <w:tab w:val="left" w:pos="422"/>
+              </w:tabs>
+              <w:spacing w:line="360" w:lineRule="auto"/>
+              <w:ind w:left="57" w:firstLine="5"/>
+              <w:rPr>
+                <w:rFonts w:cs="Times New Roman"/>
+                <w:sz w:val="24"/>
+                <w:szCs w:val="24"/>
+              </w:rPr>
+            </w:pPr>
+          </w:p>
+          <w:p>
+            <w:pPr>
+              <w:pStyle w:val="ListParagraph"/>
+              <w:tabs>
+                <w:tab w:val="left" w:pos="237"/>
+                <w:tab w:val="left" w:pos="422"/>
+              </w:tabs>
+              <w:spacing w:line="360" w:lineRule="auto"/>
+              <w:ind w:left="57" w:firstLine="5"/>
+              <w:rPr>
+                <w:rFonts w:cs="Times New Roman"/>
+                <w:sz w:val="24"/>
+                <w:szCs w:val="24"/>
+              </w:rPr>
+            </w:pPr>
+            <w:r>
+              <w:rPr>
+                <w:rFonts w:cs="Times New Roman"/>
+                <w:sz w:val="24"/>
+                <w:szCs w:val="24"/>
+              </w:rPr>
+              <w:t>6.1 Entry is invalid.</w:t>
+            </w:r>
+          </w:p>
+          <w:p>
+            <w:pPr>
+              <w:pStyle w:val="ListParagraph"/>
+              <w:tabs>
+                <w:tab w:val="left" w:pos="237"/>
+                <w:tab w:val="left" w:pos="422"/>
+              </w:tabs>
+              <w:spacing w:line="360" w:lineRule="auto"/>
+              <w:ind w:left="57" w:firstLine="5"/>
+              <w:rPr>
+                <w:rFonts w:cs="Times New Roman"/>
+                <w:sz w:val="24"/>
+                <w:szCs w:val="24"/>
+              </w:rPr>
+            </w:pPr>
+            <w:r>
+              <w:rPr>
+                <w:rFonts w:cs="Times New Roman"/>
+                <w:sz w:val="24"/>
+                <w:szCs w:val="24"/>
+              </w:rPr>
+              <w:t>6.2 System disregards the entry.</w:t>
+            </w:r>
+            <w:r>
+              <w:rPr>
+                <w:rFonts w:cs="Times New Roman"/>
+                <w:sz w:val="24"/>
+                <w:szCs w:val="24"/>
+              </w:rPr>
+              <w:t xml:space="preserve"> </w:t>
+            </w:r>
           </w:p>
         </w:tc>
       </w:tr>
@@ -6688,6 +7623,14 @@
                 <w:szCs w:val="24"/>
               </w:rPr>
             </w:pPr>
+            <w:r>
+              <w:rPr>
+                <w:rFonts w:cs="Times New Roman"/>
+                <w:sz w:val="24"/>
+                <w:szCs w:val="24"/>
+              </w:rPr>
+              <w:t>This allows the organizer to create notification or advisory, thus publishing the necessary details about a particular event which is already registered.</w:t>
+            </w:r>
           </w:p>
         </w:tc>
       </w:tr>
@@ -6741,6 +7684,14 @@
                 <w:szCs w:val="24"/>
               </w:rPr>
             </w:pPr>
+            <w:r>
+              <w:rPr>
+                <w:rFonts w:cs="Times New Roman"/>
+                <w:sz w:val="24"/>
+                <w:szCs w:val="24"/>
+              </w:rPr>
+              <w:t>Organizer</w:t>
+            </w:r>
           </w:p>
         </w:tc>
       </w:tr>
@@ -6794,6 +7745,36 @@
                 <w:szCs w:val="24"/>
               </w:rPr>
             </w:pPr>
+            <w:r>
+              <w:rPr>
+                <w:rFonts w:cs="Times New Roman"/>
+                <w:sz w:val="24"/>
+                <w:szCs w:val="24"/>
+              </w:rPr>
+              <w:t>There is event information submitted by the organizer.</w:t>
+            </w:r>
+          </w:p>
+          <w:p>
+            <w:pPr>
+              <w:tabs>
+                <w:tab w:val="left" w:pos="0"/>
+              </w:tabs>
+              <w:spacing w:line="360" w:lineRule="auto"/>
+              <w:ind w:left="57"/>
+              <w:rPr>
+                <w:rFonts w:cs="Times New Roman"/>
+                <w:sz w:val="24"/>
+                <w:szCs w:val="24"/>
+              </w:rPr>
+            </w:pPr>
+            <w:r>
+              <w:rPr>
+                <w:rFonts w:cs="Times New Roman"/>
+                <w:sz w:val="24"/>
+                <w:szCs w:val="24"/>
+              </w:rPr>
+              <w:t>User must have an account registered to the system.</w:t>
+            </w:r>
           </w:p>
         </w:tc>
       </w:tr>
@@ -6847,6 +7828,14 @@
                 <w:szCs w:val="24"/>
               </w:rPr>
             </w:pPr>
+            <w:r>
+              <w:rPr>
+                <w:rFonts w:cs="Times New Roman"/>
+                <w:sz w:val="24"/>
+                <w:szCs w:val="24"/>
+              </w:rPr>
+              <w:t>Notification regarding an upcoming event must be sent to other users/guests.</w:t>
+            </w:r>
           </w:p>
         </w:tc>
       </w:tr>
@@ -6890,18 +7879,117 @@
           <w:p>
             <w:pPr>
               <w:pStyle w:val="ListParagraph"/>
+              <w:numPr>
+                <w:ilvl w:val="0"/>
+                <w:numId w:val="11"/>
+              </w:numPr>
               <w:tabs>
                 <w:tab w:val="left" w:pos="0"/>
                 <w:tab w:val="left" w:pos="237"/>
               </w:tabs>
               <w:spacing w:after="200" w:line="360" w:lineRule="auto"/>
-              <w:ind w:left="57"/>
-              <w:rPr>
-                <w:rFonts w:cs="Times New Roman"/>
-                <w:sz w:val="24"/>
-                <w:szCs w:val="24"/>
-              </w:rPr>
-            </w:pPr>
+              <w:rPr>
+                <w:rFonts w:cs="Times New Roman"/>
+                <w:sz w:val="24"/>
+                <w:szCs w:val="24"/>
+              </w:rPr>
+            </w:pPr>
+            <w:r>
+              <w:rPr>
+                <w:rFonts w:cs="Times New Roman"/>
+                <w:sz w:val="24"/>
+                <w:szCs w:val="24"/>
+              </w:rPr>
+              <w:t xml:space="preserve">Organizer clicks the </w:t>
+            </w:r>
+            <w:r>
+              <w:rPr>
+                <w:rFonts w:cs="Times New Roman"/>
+                <w:b/>
+                <w:sz w:val="24"/>
+                <w:szCs w:val="24"/>
+              </w:rPr>
+              <w:t xml:space="preserve">Event Picker </w:t>
+            </w:r>
+            <w:r>
+              <w:rPr>
+                <w:rFonts w:cs="Times New Roman"/>
+                <w:sz w:val="24"/>
+                <w:szCs w:val="24"/>
+              </w:rPr>
+              <w:t>button.</w:t>
+            </w:r>
+          </w:p>
+          <w:p>
+            <w:pPr>
+              <w:pStyle w:val="ListParagraph"/>
+              <w:numPr>
+                <w:ilvl w:val="0"/>
+                <w:numId w:val="11"/>
+              </w:numPr>
+              <w:tabs>
+                <w:tab w:val="left" w:pos="0"/>
+                <w:tab w:val="left" w:pos="237"/>
+              </w:tabs>
+              <w:spacing w:after="200" w:line="360" w:lineRule="auto"/>
+              <w:rPr>
+                <w:rFonts w:cs="Times New Roman"/>
+                <w:sz w:val="24"/>
+                <w:szCs w:val="24"/>
+              </w:rPr>
+            </w:pPr>
+            <w:r>
+              <w:rPr>
+                <w:rFonts w:cs="Times New Roman"/>
+                <w:sz w:val="24"/>
+                <w:szCs w:val="24"/>
+              </w:rPr>
+              <w:t>System prompts the information about the booked event.</w:t>
+            </w:r>
+          </w:p>
+          <w:p>
+            <w:pPr>
+              <w:pStyle w:val="ListParagraph"/>
+              <w:numPr>
+                <w:ilvl w:val="0"/>
+                <w:numId w:val="11"/>
+              </w:numPr>
+              <w:tabs>
+                <w:tab w:val="left" w:pos="0"/>
+                <w:tab w:val="left" w:pos="237"/>
+              </w:tabs>
+              <w:spacing w:after="200" w:line="360" w:lineRule="auto"/>
+              <w:rPr>
+                <w:rFonts w:cs="Times New Roman"/>
+                <w:sz w:val="24"/>
+                <w:szCs w:val="24"/>
+              </w:rPr>
+            </w:pPr>
+            <w:r>
+              <w:rPr>
+                <w:rFonts w:cs="Times New Roman"/>
+                <w:sz w:val="24"/>
+                <w:szCs w:val="24"/>
+              </w:rPr>
+              <w:t xml:space="preserve"> Organizer clicks the </w:t>
+            </w:r>
+            <w:r>
+              <w:rPr>
+                <w:rFonts w:cs="Times New Roman"/>
+                <w:b/>
+                <w:sz w:val="24"/>
+                <w:szCs w:val="24"/>
+              </w:rPr>
+              <w:t>Publish</w:t>
+            </w:r>
+            <w:r>
+              <w:rPr>
+                <w:rFonts w:cs="Times New Roman"/>
+                <w:sz w:val="24"/>
+                <w:szCs w:val="24"/>
+              </w:rPr>
+              <w:t xml:space="preserve"> button.</w:t>
+            </w:r>
           </w:p>
         </w:tc>
       </w:tr>
@@ -6978,6 +8066,14 @@
                 <w:szCs w:val="24"/>
               </w:rPr>
             </w:pPr>
+            <w:r>
+              <w:rPr>
+                <w:rFonts w:cs="Times New Roman"/>
+                <w:sz w:val="24"/>
+                <w:szCs w:val="24"/>
+              </w:rPr>
+              <w:t>3.1 System sends notification to the users/guests about the event published.</w:t>
+            </w:r>
           </w:p>
         </w:tc>
       </w:tr>
@@ -7006,15 +8102,7 @@
           <w:sz w:val="24"/>
           <w:szCs w:val="24"/>
         </w:rPr>
-        <w:t xml:space="preserve">Table </w:t>
-      </w:r>
-      <w:r>
-        <w:rPr>
-          <w:rFonts w:cs="Times New Roman"/>
-          <w:sz w:val="24"/>
-          <w:szCs w:val="24"/>
-        </w:rPr>
-        <w:t>V</w:t>
+        <w:t>Table V</w:t>
       </w:r>
       <w:r>
         <w:rPr>
@@ -7030,15 +8118,7 @@
           <w:sz w:val="24"/>
           <w:szCs w:val="24"/>
         </w:rPr>
-        <w:t>ase Description of Cancel</w:t>
-      </w:r>
-      <w:r>
-        <w:rPr>
-          <w:rFonts w:cs="Times New Roman"/>
-          <w:sz w:val="24"/>
-          <w:szCs w:val="24"/>
-        </w:rPr>
-        <w:t xml:space="preserve"> Event.</w:t>
+        <w:t>ase Description of Cancel Event.</w:t>
       </w:r>
     </w:p>
     <w:tbl>
@@ -7110,16 +8190,7 @@
                 <w:sz w:val="24"/>
                 <w:szCs w:val="24"/>
               </w:rPr>
-              <w:t>Cancel</w:t>
-            </w:r>
-            <w:r>
-              <w:rPr>
-                <w:rFonts w:cs="Times New Roman"/>
-                <w:b/>
-                <w:sz w:val="24"/>
-                <w:szCs w:val="24"/>
-              </w:rPr>
-              <w:t xml:space="preserve"> Event</w:t>
+              <w:t>Cancel Event</w:t>
             </w:r>
           </w:p>
         </w:tc>
@@ -7174,6 +8245,14 @@
                 <w:szCs w:val="24"/>
               </w:rPr>
             </w:pPr>
+            <w:r>
+              <w:rPr>
+                <w:rFonts w:cs="Times New Roman"/>
+                <w:sz w:val="24"/>
+                <w:szCs w:val="24"/>
+              </w:rPr>
+              <w:t>This allows the organizer to create a notification or advisory, thus publishing the necessary details about a particular event which is already registered.</w:t>
+            </w:r>
           </w:p>
         </w:tc>
       </w:tr>
@@ -7227,6 +8306,14 @@
                 <w:szCs w:val="24"/>
               </w:rPr>
             </w:pPr>
+            <w:r>
+              <w:rPr>
+                <w:rFonts w:cs="Times New Roman"/>
+                <w:sz w:val="24"/>
+                <w:szCs w:val="24"/>
+              </w:rPr>
+              <w:t>Organizer</w:t>
+            </w:r>
           </w:p>
         </w:tc>
       </w:tr>
@@ -7280,6 +8367,36 @@
                 <w:szCs w:val="24"/>
               </w:rPr>
             </w:pPr>
+            <w:r>
+              <w:rPr>
+                <w:rFonts w:cs="Times New Roman"/>
+                <w:sz w:val="24"/>
+                <w:szCs w:val="24"/>
+              </w:rPr>
+              <w:t>There is an event information submitted by the organizer.</w:t>
+            </w:r>
+          </w:p>
+          <w:p>
+            <w:pPr>
+              <w:tabs>
+                <w:tab w:val="left" w:pos="0"/>
+              </w:tabs>
+              <w:spacing w:line="360" w:lineRule="auto"/>
+              <w:ind w:left="57"/>
+              <w:rPr>
+                <w:rFonts w:cs="Times New Roman"/>
+                <w:sz w:val="24"/>
+                <w:szCs w:val="24"/>
+              </w:rPr>
+            </w:pPr>
+            <w:r>
+              <w:rPr>
+                <w:rFonts w:cs="Times New Roman"/>
+                <w:sz w:val="24"/>
+                <w:szCs w:val="24"/>
+              </w:rPr>
+              <w:t>User must have an account registered to the system.</w:t>
+            </w:r>
           </w:p>
         </w:tc>
       </w:tr>
@@ -7333,6 +8450,14 @@
                 <w:szCs w:val="24"/>
               </w:rPr>
             </w:pPr>
+            <w:r>
+              <w:rPr>
+                <w:rFonts w:cs="Times New Roman"/>
+                <w:sz w:val="24"/>
+                <w:szCs w:val="24"/>
+              </w:rPr>
+              <w:t>Notification regarding an event cancellation must be sent to other users/guests.</w:t>
+            </w:r>
           </w:p>
         </w:tc>
       </w:tr>
@@ -7376,18 +8501,144 @@
           <w:p>
             <w:pPr>
               <w:pStyle w:val="ListParagraph"/>
+              <w:numPr>
+                <w:ilvl w:val="0"/>
+                <w:numId w:val="12"/>
+              </w:numPr>
               <w:tabs>
                 <w:tab w:val="left" w:pos="0"/>
                 <w:tab w:val="left" w:pos="237"/>
               </w:tabs>
               <w:spacing w:after="200" w:line="360" w:lineRule="auto"/>
-              <w:ind w:left="57"/>
-              <w:rPr>
-                <w:rFonts w:cs="Times New Roman"/>
-                <w:sz w:val="24"/>
-                <w:szCs w:val="24"/>
-              </w:rPr>
-            </w:pPr>
+              <w:rPr>
+                <w:rFonts w:cs="Times New Roman"/>
+                <w:sz w:val="24"/>
+                <w:szCs w:val="24"/>
+              </w:rPr>
+            </w:pPr>
+            <w:r>
+              <w:rPr>
+                <w:rFonts w:cs="Times New Roman"/>
+                <w:sz w:val="24"/>
+                <w:szCs w:val="24"/>
+              </w:rPr>
+              <w:t xml:space="preserve">Organizer clicks the </w:t>
+            </w:r>
+            <w:r>
+              <w:rPr>
+                <w:rFonts w:cs="Times New Roman"/>
+                <w:b/>
+                <w:sz w:val="24"/>
+                <w:szCs w:val="24"/>
+              </w:rPr>
+              <w:t>Event Picker</w:t>
+            </w:r>
+            <w:r>
+              <w:rPr>
+                <w:rFonts w:cs="Times New Roman"/>
+                <w:sz w:val="24"/>
+                <w:szCs w:val="24"/>
+              </w:rPr>
+              <w:t xml:space="preserve"> button.</w:t>
+            </w:r>
+          </w:p>
+          <w:p>
+            <w:pPr>
+              <w:pStyle w:val="ListParagraph"/>
+              <w:numPr>
+                <w:ilvl w:val="0"/>
+                <w:numId w:val="12"/>
+              </w:numPr>
+              <w:tabs>
+                <w:tab w:val="left" w:pos="0"/>
+                <w:tab w:val="left" w:pos="237"/>
+              </w:tabs>
+              <w:spacing w:after="200" w:line="360" w:lineRule="auto"/>
+              <w:rPr>
+                <w:rFonts w:cs="Times New Roman"/>
+                <w:sz w:val="24"/>
+                <w:szCs w:val="24"/>
+              </w:rPr>
+            </w:pPr>
+            <w:r>
+              <w:rPr>
+                <w:rFonts w:cs="Times New Roman"/>
+                <w:sz w:val="24"/>
+                <w:szCs w:val="24"/>
+              </w:rPr>
+              <w:t>System prompts the information about the booked event.</w:t>
+            </w:r>
+          </w:p>
+          <w:p>
+            <w:pPr>
+              <w:pStyle w:val="ListParagraph"/>
+              <w:numPr>
+                <w:ilvl w:val="0"/>
+                <w:numId w:val="12"/>
+              </w:numPr>
+              <w:tabs>
+                <w:tab w:val="left" w:pos="0"/>
+                <w:tab w:val="left" w:pos="237"/>
+              </w:tabs>
+              <w:spacing w:after="200" w:line="360" w:lineRule="auto"/>
+              <w:rPr>
+                <w:rFonts w:cs="Times New Roman"/>
+                <w:sz w:val="24"/>
+                <w:szCs w:val="24"/>
+              </w:rPr>
+            </w:pPr>
+            <w:r>
+              <w:rPr>
+                <w:rFonts w:cs="Times New Roman"/>
+                <w:sz w:val="24"/>
+                <w:szCs w:val="24"/>
+              </w:rPr>
+              <w:t xml:space="preserve">Organizer clicks the </w:t>
+            </w:r>
+            <w:r>
+              <w:rPr>
+                <w:rFonts w:cs="Times New Roman"/>
+                <w:b/>
+                <w:sz w:val="24"/>
+                <w:szCs w:val="24"/>
+              </w:rPr>
+              <w:t xml:space="preserve">Cancel </w:t>
+            </w:r>
+            <w:r>
+              <w:rPr>
+                <w:rFonts w:cs="Times New Roman"/>
+                <w:sz w:val="24"/>
+                <w:szCs w:val="24"/>
+              </w:rPr>
+              <w:t>button.</w:t>
+            </w:r>
+          </w:p>
+          <w:p>
+            <w:pPr>
+              <w:pStyle w:val="ListParagraph"/>
+              <w:numPr>
+                <w:ilvl w:val="0"/>
+                <w:numId w:val="12"/>
+              </w:numPr>
+              <w:tabs>
+                <w:tab w:val="left" w:pos="0"/>
+                <w:tab w:val="left" w:pos="237"/>
+              </w:tabs>
+              <w:spacing w:after="200" w:line="360" w:lineRule="auto"/>
+              <w:rPr>
+                <w:rFonts w:cs="Times New Roman"/>
+                <w:sz w:val="24"/>
+                <w:szCs w:val="24"/>
+              </w:rPr>
+            </w:pPr>
+            <w:r>
+              <w:rPr>
+                <w:rFonts w:cs="Times New Roman"/>
+                <w:sz w:val="24"/>
+                <w:szCs w:val="24"/>
+              </w:rPr>
+              <w:t>System removes the event from the database.</w:t>
+            </w:r>
           </w:p>
         </w:tc>
       </w:tr>
@@ -7464,6 +8715,14 @@
                 <w:szCs w:val="24"/>
               </w:rPr>
             </w:pPr>
+            <w:r>
+              <w:rPr>
+                <w:rFonts w:cs="Times New Roman"/>
+                <w:sz w:val="24"/>
+                <w:szCs w:val="24"/>
+              </w:rPr>
+              <w:t>3.1 System sends notification to other users/guests about the event cancelled.</w:t>
+            </w:r>
           </w:p>
         </w:tc>
       </w:tr>
@@ -7492,15 +8751,7 @@
           <w:sz w:val="24"/>
           <w:szCs w:val="24"/>
         </w:rPr>
-        <w:t>Table V</w:t>
-      </w:r>
-      <w:r>
-        <w:rPr>
-          <w:rFonts w:cs="Times New Roman"/>
-          <w:sz w:val="24"/>
-          <w:szCs w:val="24"/>
-        </w:rPr>
-        <w:t>I</w:t>
+        <w:t>Table VI</w:t>
       </w:r>
       <w:r>
         <w:rPr>
@@ -7516,23 +8767,7 @@
           <w:sz w:val="24"/>
           <w:szCs w:val="24"/>
         </w:rPr>
-        <w:t xml:space="preserve">ase Description of </w:t>
-      </w:r>
-      <w:r>
-        <w:rPr>
-          <w:rFonts w:cs="Times New Roman"/>
-          <w:sz w:val="24"/>
-          <w:szCs w:val="24"/>
-        </w:rPr>
-        <w:t>Calculate Cost</w:t>
-      </w:r>
-      <w:r>
-        <w:rPr>
-          <w:rFonts w:cs="Times New Roman"/>
-          <w:sz w:val="24"/>
-          <w:szCs w:val="24"/>
-        </w:rPr>
-        <w:t>.</w:t>
+        <w:t>ase Description of Calculate Cost.</w:t>
       </w:r>
     </w:p>
     <w:tbl>
@@ -7659,6 +8894,14 @@
                 <w:szCs w:val="24"/>
               </w:rPr>
             </w:pPr>
+            <w:r>
+              <w:rPr>
+                <w:rFonts w:cs="Times New Roman"/>
+                <w:sz w:val="24"/>
+                <w:szCs w:val="24"/>
+              </w:rPr>
+              <w:t>This allows the even manages to compute for the total cost of a particular event depending on venue rental, personnel pay, energy fee and other misc. fee.</w:t>
+            </w:r>
           </w:p>
         </w:tc>
       </w:tr>
@@ -7712,6 +8955,14 @@
                 <w:szCs w:val="24"/>
               </w:rPr>
             </w:pPr>
+            <w:r>
+              <w:rPr>
+                <w:rFonts w:cs="Times New Roman"/>
+                <w:sz w:val="24"/>
+                <w:szCs w:val="24"/>
+              </w:rPr>
+              <w:t>Event Manager</w:t>
+            </w:r>
           </w:p>
         </w:tc>
       </w:tr>
@@ -7765,6 +9016,36 @@
                 <w:szCs w:val="24"/>
               </w:rPr>
             </w:pPr>
+            <w:r>
+              <w:rPr>
+                <w:rFonts w:cs="Times New Roman"/>
+                <w:sz w:val="24"/>
+                <w:szCs w:val="24"/>
+              </w:rPr>
+              <w:t>There is event information submitted by the organizer.</w:t>
+            </w:r>
+          </w:p>
+          <w:p>
+            <w:pPr>
+              <w:tabs>
+                <w:tab w:val="left" w:pos="0"/>
+              </w:tabs>
+              <w:spacing w:line="360" w:lineRule="auto"/>
+              <w:ind w:left="57"/>
+              <w:rPr>
+                <w:rFonts w:cs="Times New Roman"/>
+                <w:sz w:val="24"/>
+                <w:szCs w:val="24"/>
+              </w:rPr>
+            </w:pPr>
+            <w:r>
+              <w:rPr>
+                <w:rFonts w:cs="Times New Roman"/>
+                <w:sz w:val="24"/>
+                <w:szCs w:val="24"/>
+              </w:rPr>
+              <w:t>User must have an account registered to the system.</w:t>
+            </w:r>
           </w:p>
         </w:tc>
       </w:tr>
@@ -7818,6 +9099,14 @@
                 <w:szCs w:val="24"/>
               </w:rPr>
             </w:pPr>
+            <w:r>
+              <w:rPr>
+                <w:rFonts w:cs="Times New Roman"/>
+                <w:sz w:val="24"/>
+                <w:szCs w:val="24"/>
+              </w:rPr>
+              <w:t>Event cost must be computed.</w:t>
+            </w:r>
           </w:p>
         </w:tc>
       </w:tr>
@@ -7861,18 +9150,83 @@
           <w:p>
             <w:pPr>
               <w:pStyle w:val="ListParagraph"/>
+              <w:numPr>
+                <w:ilvl w:val="0"/>
+                <w:numId w:val="13"/>
+              </w:numPr>
               <w:tabs>
                 <w:tab w:val="left" w:pos="0"/>
                 <w:tab w:val="left" w:pos="237"/>
               </w:tabs>
               <w:spacing w:after="200" w:line="360" w:lineRule="auto"/>
-              <w:ind w:left="57"/>
-              <w:rPr>
-                <w:rFonts w:cs="Times New Roman"/>
-                <w:sz w:val="24"/>
-                <w:szCs w:val="24"/>
-              </w:rPr>
-            </w:pPr>
+              <w:rPr>
+                <w:rFonts w:cs="Times New Roman"/>
+                <w:sz w:val="24"/>
+                <w:szCs w:val="24"/>
+              </w:rPr>
+            </w:pPr>
+            <w:r>
+              <w:rPr>
+                <w:rFonts w:cs="Times New Roman"/>
+                <w:sz w:val="24"/>
+                <w:szCs w:val="24"/>
+              </w:rPr>
+              <w:t>System checks the individual cost.</w:t>
+            </w:r>
+          </w:p>
+          <w:p>
+            <w:pPr>
+              <w:pStyle w:val="ListParagraph"/>
+              <w:numPr>
+                <w:ilvl w:val="0"/>
+                <w:numId w:val="13"/>
+              </w:numPr>
+              <w:tabs>
+                <w:tab w:val="left" w:pos="0"/>
+                <w:tab w:val="left" w:pos="237"/>
+              </w:tabs>
+              <w:spacing w:after="200" w:line="360" w:lineRule="auto"/>
+              <w:rPr>
+                <w:rFonts w:cs="Times New Roman"/>
+                <w:sz w:val="24"/>
+                <w:szCs w:val="24"/>
+              </w:rPr>
+            </w:pPr>
+            <w:r>
+              <w:rPr>
+                <w:rFonts w:cs="Times New Roman"/>
+                <w:sz w:val="24"/>
+                <w:szCs w:val="24"/>
+              </w:rPr>
+              <w:t>System multiplies the cost per hour.</w:t>
+            </w:r>
+          </w:p>
+          <w:p>
+            <w:pPr>
+              <w:pStyle w:val="ListParagraph"/>
+              <w:numPr>
+                <w:ilvl w:val="0"/>
+                <w:numId w:val="13"/>
+              </w:numPr>
+              <w:tabs>
+                <w:tab w:val="left" w:pos="0"/>
+                <w:tab w:val="left" w:pos="237"/>
+              </w:tabs>
+              <w:spacing w:after="200" w:line="360" w:lineRule="auto"/>
+              <w:rPr>
+                <w:rFonts w:cs="Times New Roman"/>
+                <w:sz w:val="24"/>
+                <w:szCs w:val="24"/>
+              </w:rPr>
+            </w:pPr>
+            <w:r>
+              <w:rPr>
+                <w:rFonts w:cs="Times New Roman"/>
+                <w:sz w:val="24"/>
+                <w:szCs w:val="24"/>
+              </w:rPr>
+              <w:t>System computes for total cost.</w:t>
+            </w:r>
           </w:p>
         </w:tc>
       </w:tr>
@@ -7937,18 +9291,56 @@
           <w:p>
             <w:pPr>
               <w:pStyle w:val="ListParagraph"/>
+              <w:numPr>
+                <w:ilvl w:val="1"/>
+                <w:numId w:val="14"/>
+              </w:numPr>
               <w:tabs>
                 <w:tab w:val="left" w:pos="0"/>
                 <w:tab w:val="left" w:pos="237"/>
               </w:tabs>
               <w:spacing w:line="360" w:lineRule="auto"/>
-              <w:ind w:left="57"/>
-              <w:rPr>
-                <w:rFonts w:cs="Times New Roman"/>
-                <w:sz w:val="24"/>
-                <w:szCs w:val="24"/>
-              </w:rPr>
-            </w:pPr>
+              <w:rPr>
+                <w:rFonts w:cs="Times New Roman"/>
+                <w:sz w:val="24"/>
+                <w:szCs w:val="24"/>
+              </w:rPr>
+            </w:pPr>
+            <w:r>
+              <w:rPr>
+                <w:rFonts w:cs="Times New Roman"/>
+                <w:sz w:val="24"/>
+                <w:szCs w:val="24"/>
+              </w:rPr>
+              <w:t>System sum up all individual cost.</w:t>
+            </w:r>
+          </w:p>
+          <w:p>
+            <w:pPr>
+              <w:pStyle w:val="ListParagraph"/>
+              <w:numPr>
+                <w:ilvl w:val="1"/>
+                <w:numId w:val="14"/>
+              </w:numPr>
+              <w:tabs>
+                <w:tab w:val="left" w:pos="0"/>
+                <w:tab w:val="left" w:pos="237"/>
+              </w:tabs>
+              <w:spacing w:line="360" w:lineRule="auto"/>
+              <w:rPr>
+                <w:rFonts w:cs="Times New Roman"/>
+                <w:sz w:val="24"/>
+                <w:szCs w:val="24"/>
+              </w:rPr>
+            </w:pPr>
+            <w:r>
+              <w:rPr>
+                <w:rFonts w:cs="Times New Roman"/>
+                <w:sz w:val="24"/>
+                <w:szCs w:val="24"/>
+              </w:rPr>
+              <w:t>System checks the time duration.</w:t>
+            </w:r>
           </w:p>
         </w:tc>
       </w:tr>
@@ -7977,15 +9369,7 @@
           <w:sz w:val="24"/>
           <w:szCs w:val="24"/>
         </w:rPr>
-        <w:t>Table VI</w:t>
-      </w:r>
-      <w:r>
-        <w:rPr>
-          <w:rFonts w:cs="Times New Roman"/>
-          <w:sz w:val="24"/>
-          <w:szCs w:val="24"/>
-        </w:rPr>
-        <w:t>I</w:t>
+        <w:t>Table VII</w:t>
       </w:r>
       <w:r>
         <w:rPr>
@@ -8001,23 +9385,7 @@
           <w:sz w:val="24"/>
           <w:szCs w:val="24"/>
         </w:rPr>
-        <w:t xml:space="preserve">ase Description of </w:t>
-      </w:r>
-      <w:r>
-        <w:rPr>
-          <w:rFonts w:cs="Times New Roman"/>
-          <w:sz w:val="24"/>
-          <w:szCs w:val="24"/>
-        </w:rPr>
-        <w:t>Register for Event</w:t>
-      </w:r>
-      <w:r>
-        <w:rPr>
-          <w:rFonts w:cs="Times New Roman"/>
-          <w:sz w:val="24"/>
-          <w:szCs w:val="24"/>
-        </w:rPr>
-        <w:t>.</w:t>
+        <w:t>ase Description of Register for Event.</w:t>
       </w:r>
     </w:p>
     <w:tbl>
@@ -8144,6 +9512,14 @@
                 <w:szCs w:val="24"/>
               </w:rPr>
             </w:pPr>
+            <w:r>
+              <w:rPr>
+                <w:rFonts w:cs="Times New Roman"/>
+                <w:sz w:val="24"/>
+                <w:szCs w:val="24"/>
+              </w:rPr>
+              <w:t>This allows the guest to register for an event.</w:t>
+            </w:r>
           </w:p>
         </w:tc>
       </w:tr>
@@ -8197,6 +9573,14 @@
                 <w:szCs w:val="24"/>
               </w:rPr>
             </w:pPr>
+            <w:r>
+              <w:rPr>
+                <w:rFonts w:cs="Times New Roman"/>
+                <w:sz w:val="24"/>
+                <w:szCs w:val="24"/>
+              </w:rPr>
+              <w:t>Guest</w:t>
+            </w:r>
           </w:p>
         </w:tc>
       </w:tr>
@@ -8250,6 +9634,36 @@
                 <w:szCs w:val="24"/>
               </w:rPr>
             </w:pPr>
+            <w:r>
+              <w:rPr>
+                <w:rFonts w:cs="Times New Roman"/>
+                <w:sz w:val="24"/>
+                <w:szCs w:val="24"/>
+              </w:rPr>
+              <w:t>There is published event information submitted by an organizer.</w:t>
+            </w:r>
+          </w:p>
+          <w:p>
+            <w:pPr>
+              <w:tabs>
+                <w:tab w:val="left" w:pos="0"/>
+              </w:tabs>
+              <w:spacing w:line="360" w:lineRule="auto"/>
+              <w:ind w:left="57"/>
+              <w:rPr>
+                <w:rFonts w:cs="Times New Roman"/>
+                <w:sz w:val="24"/>
+                <w:szCs w:val="24"/>
+              </w:rPr>
+            </w:pPr>
+            <w:r>
+              <w:rPr>
+                <w:rFonts w:cs="Times New Roman"/>
+                <w:sz w:val="24"/>
+                <w:szCs w:val="24"/>
+              </w:rPr>
+              <w:t>User must have an account registered to the system.</w:t>
+            </w:r>
           </w:p>
         </w:tc>
       </w:tr>
@@ -8303,6 +9717,14 @@
                 <w:szCs w:val="24"/>
               </w:rPr>
             </w:pPr>
+            <w:r>
+              <w:rPr>
+                <w:rFonts w:cs="Times New Roman"/>
+                <w:sz w:val="24"/>
+                <w:szCs w:val="24"/>
+              </w:rPr>
+              <w:t>Guest must be able to register for an event and ticket must be issued to the guest.</w:t>
+            </w:r>
           </w:p>
         </w:tc>
       </w:tr>
@@ -8346,18 +9768,171 @@
           <w:p>
             <w:pPr>
               <w:pStyle w:val="ListParagraph"/>
+              <w:numPr>
+                <w:ilvl w:val="0"/>
+                <w:numId w:val="15"/>
+              </w:numPr>
               <w:tabs>
                 <w:tab w:val="left" w:pos="0"/>
                 <w:tab w:val="left" w:pos="237"/>
               </w:tabs>
               <w:spacing w:after="200" w:line="360" w:lineRule="auto"/>
-              <w:ind w:left="57"/>
-              <w:rPr>
-                <w:rFonts w:cs="Times New Roman"/>
-                <w:sz w:val="24"/>
-                <w:szCs w:val="24"/>
-              </w:rPr>
-            </w:pPr>
+              <w:rPr>
+                <w:rFonts w:cs="Times New Roman"/>
+                <w:sz w:val="24"/>
+                <w:szCs w:val="24"/>
+              </w:rPr>
+            </w:pPr>
+            <w:r>
+              <w:rPr>
+                <w:rFonts w:cs="Times New Roman"/>
+                <w:sz w:val="24"/>
+                <w:szCs w:val="24"/>
+              </w:rPr>
+              <w:t xml:space="preserve">Guest clicks the </w:t>
+            </w:r>
+            <w:r>
+              <w:rPr>
+                <w:rFonts w:cs="Times New Roman"/>
+                <w:b/>
+                <w:sz w:val="24"/>
+                <w:szCs w:val="24"/>
+              </w:rPr>
+              <w:t>Event Picker</w:t>
+            </w:r>
+            <w:r>
+              <w:rPr>
+                <w:rFonts w:cs="Times New Roman"/>
+                <w:sz w:val="24"/>
+                <w:szCs w:val="24"/>
+              </w:rPr>
+              <w:t xml:space="preserve"> button.</w:t>
+            </w:r>
+          </w:p>
+          <w:p>
+            <w:pPr>
+              <w:pStyle w:val="ListParagraph"/>
+              <w:numPr>
+                <w:ilvl w:val="0"/>
+                <w:numId w:val="15"/>
+              </w:numPr>
+              <w:tabs>
+                <w:tab w:val="left" w:pos="0"/>
+                <w:tab w:val="left" w:pos="237"/>
+              </w:tabs>
+              <w:spacing w:after="200" w:line="360" w:lineRule="auto"/>
+              <w:rPr>
+                <w:rFonts w:cs="Times New Roman"/>
+                <w:sz w:val="24"/>
+                <w:szCs w:val="24"/>
+              </w:rPr>
+            </w:pPr>
+            <w:r>
+              <w:rPr>
+                <w:rFonts w:cs="Times New Roman"/>
+                <w:sz w:val="24"/>
+                <w:szCs w:val="24"/>
+              </w:rPr>
+              <w:t>System prompts the information about the booked event.</w:t>
+            </w:r>
+          </w:p>
+          <w:p>
+            <w:pPr>
+              <w:pStyle w:val="ListParagraph"/>
+              <w:numPr>
+                <w:ilvl w:val="0"/>
+                <w:numId w:val="15"/>
+              </w:numPr>
+              <w:tabs>
+                <w:tab w:val="left" w:pos="0"/>
+                <w:tab w:val="left" w:pos="237"/>
+              </w:tabs>
+              <w:spacing w:after="200" w:line="360" w:lineRule="auto"/>
+              <w:rPr>
+                <w:rFonts w:cs="Times New Roman"/>
+                <w:sz w:val="24"/>
+                <w:szCs w:val="24"/>
+              </w:rPr>
+            </w:pPr>
+            <w:r>
+              <w:rPr>
+                <w:rFonts w:cs="Times New Roman"/>
+                <w:sz w:val="24"/>
+                <w:szCs w:val="24"/>
+              </w:rPr>
+              <w:t>Guest fills up information about him.</w:t>
+            </w:r>
+          </w:p>
+          <w:p>
+            <w:pPr>
+              <w:pStyle w:val="ListParagraph"/>
+              <w:numPr>
+                <w:ilvl w:val="0"/>
+                <w:numId w:val="15"/>
+              </w:numPr>
+              <w:tabs>
+                <w:tab w:val="left" w:pos="0"/>
+                <w:tab w:val="left" w:pos="237"/>
+              </w:tabs>
+              <w:spacing w:after="200" w:line="360" w:lineRule="auto"/>
+              <w:rPr>
+                <w:rFonts w:cs="Times New Roman"/>
+                <w:sz w:val="24"/>
+                <w:szCs w:val="24"/>
+              </w:rPr>
+            </w:pPr>
+            <w:r>
+              <w:rPr>
+                <w:rFonts w:cs="Times New Roman"/>
+                <w:sz w:val="24"/>
+                <w:szCs w:val="24"/>
+              </w:rPr>
+              <w:t xml:space="preserve">Guest clicks the </w:t>
+            </w:r>
+            <w:r>
+              <w:rPr>
+                <w:rFonts w:cs="Times New Roman"/>
+                <w:b/>
+                <w:sz w:val="24"/>
+                <w:szCs w:val="24"/>
+              </w:rPr>
+              <w:t>Register</w:t>
+            </w:r>
+            <w:r>
+              <w:rPr>
+                <w:rFonts w:cs="Times New Roman"/>
+                <w:sz w:val="24"/>
+                <w:szCs w:val="24"/>
+              </w:rPr>
+              <w:t xml:space="preserve"> button.</w:t>
+            </w:r>
+          </w:p>
+          <w:p>
+            <w:pPr>
+              <w:pStyle w:val="ListParagraph"/>
+              <w:numPr>
+                <w:ilvl w:val="0"/>
+                <w:numId w:val="15"/>
+              </w:numPr>
+              <w:tabs>
+                <w:tab w:val="left" w:pos="0"/>
+                <w:tab w:val="left" w:pos="237"/>
+              </w:tabs>
+              <w:spacing w:after="200" w:line="360" w:lineRule="auto"/>
+              <w:rPr>
+                <w:rFonts w:cs="Times New Roman"/>
+                <w:sz w:val="24"/>
+                <w:szCs w:val="24"/>
+              </w:rPr>
+            </w:pPr>
+            <w:r>
+              <w:rPr>
+                <w:rFonts w:cs="Times New Roman"/>
+                <w:sz w:val="24"/>
+                <w:szCs w:val="24"/>
+              </w:rPr>
+              <w:t>System will list the user as expected guest to the said event.</w:t>
+            </w:r>
           </w:p>
         </w:tc>
       </w:tr>
@@ -8462,15 +10037,7 @@
           <w:sz w:val="24"/>
           <w:szCs w:val="24"/>
         </w:rPr>
-        <w:t>Table VII</w:t>
-      </w:r>
-      <w:r>
-        <w:rPr>
-          <w:rFonts w:cs="Times New Roman"/>
-          <w:sz w:val="24"/>
-          <w:szCs w:val="24"/>
-        </w:rPr>
-        <w:t>I</w:t>
+        <w:t>Table VIII</w:t>
       </w:r>
       <w:r>
         <w:rPr>
@@ -8486,23 +10053,7 @@
           <w:sz w:val="24"/>
           <w:szCs w:val="24"/>
         </w:rPr>
-        <w:t xml:space="preserve">ase Description of </w:t>
-      </w:r>
-      <w:r>
-        <w:rPr>
-          <w:rFonts w:cs="Times New Roman"/>
-          <w:sz w:val="24"/>
-          <w:szCs w:val="24"/>
-        </w:rPr>
-        <w:t>Verify</w:t>
-      </w:r>
-      <w:r>
-        <w:rPr>
-          <w:rFonts w:cs="Times New Roman"/>
-          <w:sz w:val="24"/>
-          <w:szCs w:val="24"/>
-        </w:rPr>
-        <w:t xml:space="preserve"> Event.</w:t>
+        <w:t>ase Description of Verify Event.</w:t>
       </w:r>
     </w:p>
     <w:tbl>
@@ -8574,18 +10125,7 @@
                 <w:sz w:val="24"/>
                 <w:szCs w:val="24"/>
               </w:rPr>
-              <w:t>Verify</w:t>
-            </w:r>
-            <w:bookmarkStart w:id="75" w:name="_GoBack"/>
-            <w:bookmarkEnd w:id="75"/>
-            <w:r>
-              <w:rPr>
-                <w:rFonts w:cs="Times New Roman"/>
-                <w:b/>
-                <w:sz w:val="24"/>
-                <w:szCs w:val="24"/>
-              </w:rPr>
-              <w:t xml:space="preserve"> Event</w:t>
+              <w:t>Verify Event</w:t>
             </w:r>
           </w:p>
         </w:tc>
@@ -8640,6 +10180,14 @@
                 <w:szCs w:val="24"/>
               </w:rPr>
             </w:pPr>
+            <w:r>
+              <w:rPr>
+                <w:rFonts w:cs="Times New Roman"/>
+                <w:sz w:val="24"/>
+                <w:szCs w:val="24"/>
+              </w:rPr>
+              <w:t>This allows the event manager to check the availability of date and time, venue, resources and people allocation depending on the event information inputted by the organizer.</w:t>
+            </w:r>
           </w:p>
         </w:tc>
       </w:tr>
@@ -8693,6 +10241,14 @@
                 <w:szCs w:val="24"/>
               </w:rPr>
             </w:pPr>
+            <w:r>
+              <w:rPr>
+                <w:rFonts w:cs="Times New Roman"/>
+                <w:sz w:val="24"/>
+                <w:szCs w:val="24"/>
+              </w:rPr>
+              <w:t>Event Manager</w:t>
+            </w:r>
           </w:p>
         </w:tc>
       </w:tr>
@@ -8746,6 +10302,36 @@
                 <w:szCs w:val="24"/>
               </w:rPr>
             </w:pPr>
+            <w:r>
+              <w:rPr>
+                <w:rFonts w:cs="Times New Roman"/>
+                <w:sz w:val="24"/>
+                <w:szCs w:val="24"/>
+              </w:rPr>
+              <w:t>There is event information submitted by the organizer.</w:t>
+            </w:r>
+          </w:p>
+          <w:p>
+            <w:pPr>
+              <w:tabs>
+                <w:tab w:val="left" w:pos="0"/>
+              </w:tabs>
+              <w:spacing w:line="360" w:lineRule="auto"/>
+              <w:ind w:left="57"/>
+              <w:rPr>
+                <w:rFonts w:cs="Times New Roman"/>
+                <w:sz w:val="24"/>
+                <w:szCs w:val="24"/>
+              </w:rPr>
+            </w:pPr>
+            <w:r>
+              <w:rPr>
+                <w:rFonts w:cs="Times New Roman"/>
+                <w:sz w:val="24"/>
+                <w:szCs w:val="24"/>
+              </w:rPr>
+              <w:t>User must have an account registered to the system.</w:t>
+            </w:r>
           </w:p>
         </w:tc>
       </w:tr>
@@ -8799,6 +10385,14 @@
                 <w:szCs w:val="24"/>
               </w:rPr>
             </w:pPr>
+            <w:r>
+              <w:rPr>
+                <w:rFonts w:cs="Times New Roman"/>
+                <w:sz w:val="24"/>
+                <w:szCs w:val="24"/>
+              </w:rPr>
+              <w:t>A message must be prompt to the organizer regarding the event verification and must be saved in the database afterwards.</w:t>
+            </w:r>
           </w:p>
         </w:tc>
       </w:tr>
@@ -8842,18 +10436,123 @@
           <w:p>
             <w:pPr>
               <w:pStyle w:val="ListParagraph"/>
+              <w:numPr>
+                <w:ilvl w:val="0"/>
+                <w:numId w:val="10"/>
+              </w:numPr>
               <w:tabs>
                 <w:tab w:val="left" w:pos="0"/>
                 <w:tab w:val="left" w:pos="237"/>
               </w:tabs>
               <w:spacing w:after="200" w:line="360" w:lineRule="auto"/>
-              <w:ind w:left="57"/>
-              <w:rPr>
-                <w:rFonts w:cs="Times New Roman"/>
-                <w:sz w:val="24"/>
-                <w:szCs w:val="24"/>
-              </w:rPr>
-            </w:pPr>
+              <w:rPr>
+                <w:rFonts w:cs="Times New Roman"/>
+                <w:sz w:val="24"/>
+                <w:szCs w:val="24"/>
+              </w:rPr>
+            </w:pPr>
+            <w:r>
+              <w:rPr>
+                <w:rFonts w:cs="Times New Roman"/>
+                <w:sz w:val="24"/>
+                <w:szCs w:val="24"/>
+              </w:rPr>
+              <w:t xml:space="preserve"> </w:t>
+            </w:r>
+            <w:r>
+              <w:rPr>
+                <w:rFonts w:cs="Times New Roman"/>
+                <w:sz w:val="24"/>
+                <w:szCs w:val="24"/>
+              </w:rPr>
+              <w:t>System checks the availability.</w:t>
+            </w:r>
+          </w:p>
+          <w:p>
+            <w:pPr>
+              <w:pStyle w:val="ListParagraph"/>
+              <w:numPr>
+                <w:ilvl w:val="0"/>
+                <w:numId w:val="10"/>
+              </w:numPr>
+              <w:tabs>
+                <w:tab w:val="left" w:pos="0"/>
+                <w:tab w:val="left" w:pos="237"/>
+              </w:tabs>
+              <w:spacing w:after="200" w:line="360" w:lineRule="auto"/>
+              <w:rPr>
+                <w:rFonts w:cs="Times New Roman"/>
+                <w:sz w:val="24"/>
+                <w:szCs w:val="24"/>
+              </w:rPr>
+            </w:pPr>
+            <w:r>
+              <w:rPr>
+                <w:rFonts w:cs="Times New Roman"/>
+                <w:sz w:val="24"/>
+                <w:szCs w:val="24"/>
+              </w:rPr>
+              <w:t xml:space="preserve"> </w:t>
+            </w:r>
+            <w:r>
+              <w:rPr>
+                <w:rFonts w:cs="Times New Roman"/>
+                <w:sz w:val="24"/>
+                <w:szCs w:val="24"/>
+              </w:rPr>
+              <w:t xml:space="preserve">System </w:t>
+            </w:r>
+            <w:r>
+              <w:rPr>
+                <w:rFonts w:cs="Times New Roman"/>
+                <w:sz w:val="24"/>
+                <w:szCs w:val="24"/>
+              </w:rPr>
+              <w:t>prompts</w:t>
+            </w:r>
+            <w:r>
+              <w:rPr>
+                <w:rFonts w:cs="Times New Roman"/>
+                <w:sz w:val="24"/>
+                <w:szCs w:val="24"/>
+              </w:rPr>
+              <w:t xml:space="preserve"> a message to the organizer that the event has been successfully</w:t>
+            </w:r>
+            <w:r>
+              <w:rPr>
+                <w:rFonts w:cs="Times New Roman"/>
+                <w:sz w:val="24"/>
+                <w:szCs w:val="24"/>
+              </w:rPr>
+              <w:t xml:space="preserve"> registered.</w:t>
+            </w:r>
+          </w:p>
+          <w:p>
+            <w:pPr>
+              <w:pStyle w:val="ListParagraph"/>
+              <w:numPr>
+                <w:ilvl w:val="0"/>
+                <w:numId w:val="10"/>
+              </w:numPr>
+              <w:tabs>
+                <w:tab w:val="left" w:pos="0"/>
+                <w:tab w:val="left" w:pos="237"/>
+              </w:tabs>
+              <w:spacing w:after="200" w:line="360" w:lineRule="auto"/>
+              <w:rPr>
+                <w:rFonts w:cs="Times New Roman"/>
+                <w:sz w:val="24"/>
+                <w:szCs w:val="24"/>
+              </w:rPr>
+            </w:pPr>
+            <w:r>
+              <w:rPr>
+                <w:rFonts w:cs="Times New Roman"/>
+                <w:sz w:val="24"/>
+                <w:szCs w:val="24"/>
+              </w:rPr>
+              <w:t xml:space="preserve"> System prompts a message to the organizer that create another event having the schedule not yet taken.</w:t>
+            </w:r>
           </w:p>
         </w:tc>
       </w:tr>
@@ -8930,6 +10629,37 @@
                 <w:szCs w:val="24"/>
               </w:rPr>
             </w:pPr>
+            <w:r>
+              <w:rPr>
+                <w:rFonts w:cs="Times New Roman"/>
+                <w:sz w:val="24"/>
+                <w:szCs w:val="24"/>
+              </w:rPr>
+              <w:t>2.1 System displays a success message.</w:t>
+            </w:r>
+          </w:p>
+          <w:p>
+            <w:pPr>
+              <w:tabs>
+                <w:tab w:val="left" w:pos="0"/>
+                <w:tab w:val="left" w:pos="237"/>
+              </w:tabs>
+              <w:spacing w:line="360" w:lineRule="auto"/>
+              <w:ind w:left="0"/>
+              <w:rPr>
+                <w:rFonts w:cs="Times New Roman"/>
+                <w:sz w:val="24"/>
+                <w:szCs w:val="24"/>
+              </w:rPr>
+            </w:pPr>
+            <w:r>
+              <w:rPr>
+                <w:rFonts w:cs="Times New Roman"/>
+                <w:sz w:val="24"/>
+                <w:szCs w:val="24"/>
+              </w:rPr>
+              <w:t>3.1 System displays warning message.</w:t>
+            </w:r>
           </w:p>
         </w:tc>
       </w:tr>
@@ -8942,43 +10672,57 @@
       <w:r>
         <w:t xml:space="preserve"> </w:t>
       </w:r>
-      <w:bookmarkStart w:id="76" w:name="_Toc476648671"/>
-      <w:bookmarkStart w:id="77" w:name="_Toc476649072"/>
-      <w:bookmarkStart w:id="78" w:name="_Toc476651160"/>
+      <w:bookmarkStart w:id="75" w:name="_Toc476648671"/>
+      <w:bookmarkStart w:id="76" w:name="_Toc476649072"/>
+      <w:bookmarkStart w:id="77" w:name="_Toc476651160"/>
       <w:r>
         <w:t>Activity Diagram</w:t>
       </w:r>
+      <w:bookmarkEnd w:id="75"/>
       <w:bookmarkEnd w:id="76"/>
       <w:bookmarkEnd w:id="77"/>
-      <w:bookmarkEnd w:id="78"/>
     </w:p>
+    <w:p/>
     <w:p>
       <w:pPr>
         <w:pStyle w:val="Heading2"/>
       </w:pPr>
-      <w:bookmarkStart w:id="79" w:name="_Toc476648672"/>
-      <w:bookmarkStart w:id="80" w:name="_Toc476649073"/>
-      <w:bookmarkStart w:id="81" w:name="_Toc476651161"/>
+      <w:bookmarkStart w:id="78" w:name="_Toc476648672"/>
+      <w:bookmarkStart w:id="79" w:name="_Toc476649073"/>
+      <w:bookmarkStart w:id="80" w:name="_Toc476651161"/>
       <w:r>
         <w:t>Performance Requirements</w:t>
       </w:r>
+      <w:bookmarkEnd w:id="78"/>
       <w:bookmarkEnd w:id="79"/>
       <w:bookmarkEnd w:id="80"/>
-      <w:bookmarkEnd w:id="81"/>
     </w:p>
     <w:p>
+      <w:r>
+        <w:t xml:space="preserve">The system should be able to handle multiple users and can perform multiple tasks simultaneously and should have a fast response mechanism in </w:t>
+      </w:r>
+      <w:proofErr w:type="spellStart"/>
+      <w:r>
+        <w:t>evey</w:t>
+      </w:r>
+      <w:proofErr w:type="spellEnd"/>
+      <w:r>
+        <w:t xml:space="preserve"> instance of use.</w:t>
+      </w:r>
+    </w:p>
+    <w:p>
       <w:pPr>
         <w:pStyle w:val="Heading2"/>
       </w:pPr>
-      <w:bookmarkStart w:id="82" w:name="_Toc476648673"/>
-      <w:bookmarkStart w:id="83" w:name="_Toc476649074"/>
-      <w:bookmarkStart w:id="84" w:name="_Toc476651162"/>
+      <w:bookmarkStart w:id="81" w:name="_Toc476648673"/>
+      <w:bookmarkStart w:id="82" w:name="_Toc476649074"/>
+      <w:bookmarkStart w:id="83" w:name="_Toc476651162"/>
       <w:r>
         <w:t>Database Requirements</w:t>
       </w:r>
+      <w:bookmarkEnd w:id="81"/>
       <w:bookmarkEnd w:id="82"/>
       <w:bookmarkEnd w:id="83"/>
-      <w:bookmarkEnd w:id="84"/>
     </w:p>
     <w:p>
       <w:pPr>
@@ -8987,15 +10731,15 @@
       <w:r>
         <w:t xml:space="preserve"> </w:t>
       </w:r>
-      <w:bookmarkStart w:id="85" w:name="_Toc476648674"/>
-      <w:bookmarkStart w:id="86" w:name="_Toc476649075"/>
-      <w:bookmarkStart w:id="87" w:name="_Toc476651163"/>
+      <w:bookmarkStart w:id="84" w:name="_Toc476648674"/>
+      <w:bookmarkStart w:id="85" w:name="_Toc476649075"/>
+      <w:bookmarkStart w:id="86" w:name="_Toc476651163"/>
       <w:r>
         <w:t>ERD</w:t>
       </w:r>
+      <w:bookmarkEnd w:id="84"/>
       <w:bookmarkEnd w:id="85"/>
       <w:bookmarkEnd w:id="86"/>
-      <w:bookmarkEnd w:id="87"/>
     </w:p>
     <w:p>
       <w:pPr>
@@ -9004,29 +10748,29 @@
       <w:r>
         <w:t xml:space="preserve"> </w:t>
       </w:r>
-      <w:bookmarkStart w:id="88" w:name="_Toc476648675"/>
-      <w:bookmarkStart w:id="89" w:name="_Toc476649076"/>
-      <w:bookmarkStart w:id="90" w:name="_Toc476651164"/>
+      <w:bookmarkStart w:id="87" w:name="_Toc476648675"/>
+      <w:bookmarkStart w:id="88" w:name="_Toc476649076"/>
+      <w:bookmarkStart w:id="89" w:name="_Toc476651164"/>
       <w:r>
         <w:t>Data Dictionary</w:t>
       </w:r>
+      <w:bookmarkEnd w:id="87"/>
       <w:bookmarkEnd w:id="88"/>
       <w:bookmarkEnd w:id="89"/>
-      <w:bookmarkEnd w:id="90"/>
     </w:p>
     <w:p>
       <w:pPr>
         <w:pStyle w:val="Heading2"/>
       </w:pPr>
-      <w:bookmarkStart w:id="91" w:name="_Toc476648676"/>
-      <w:bookmarkStart w:id="92" w:name="_Toc476649077"/>
-      <w:bookmarkStart w:id="93" w:name="_Toc476651165"/>
+      <w:bookmarkStart w:id="90" w:name="_Toc476648676"/>
+      <w:bookmarkStart w:id="91" w:name="_Toc476649077"/>
+      <w:bookmarkStart w:id="92" w:name="_Toc476651165"/>
       <w:r>
         <w:t>Object/Analysis Model</w:t>
       </w:r>
+      <w:bookmarkEnd w:id="90"/>
       <w:bookmarkEnd w:id="91"/>
       <w:bookmarkEnd w:id="92"/>
-      <w:bookmarkEnd w:id="93"/>
       <w:r>
         <w:t xml:space="preserve"> </w:t>
       </w:r>
@@ -9038,12 +10782,14 @@
       <w:r>
         <w:t xml:space="preserve"> </w:t>
       </w:r>
-      <w:bookmarkStart w:id="94" w:name="_Toc476648677"/>
-      <w:bookmarkStart w:id="95" w:name="_Toc476649078"/>
-      <w:bookmarkStart w:id="96" w:name="_Toc476651166"/>
+      <w:bookmarkStart w:id="93" w:name="_Toc476648677"/>
+      <w:bookmarkStart w:id="94" w:name="_Toc476649078"/>
+      <w:bookmarkStart w:id="95" w:name="_Toc476651166"/>
       <w:r>
         <w:t>Per Use Case Activity Diagram</w:t>
       </w:r>
+      <w:bookmarkStart w:id="96" w:name="_GoBack"/>
+      <w:bookmarkEnd w:id="93"/>
       <w:bookmarkEnd w:id="94"/>
       <w:bookmarkEnd w:id="95"/>
       <w:bookmarkEnd w:id="96"/>
@@ -9433,6 +11179,95 @@
 <file path=word/numbering.xml><?xml version="1.0" encoding="utf-8"?>
 <w:numbering xmlns:wpc="http://schemas.microsoft.com/office/word/2010/wordprocessingCanvas" xmlns:cx="http://schemas.microsoft.com/office/drawing/2014/chartex" xmlns:cx1="http://schemas.microsoft.com/office/drawing/2015/9/8/chartex" xmlns:cx2="http://schemas.microsoft.com/office/drawing/2015/10/21/chartex" xmlns:cx3="http://schemas.microsoft.com/office/drawing/2016/5/9/chartex" xmlns:cx4="http://schemas.microsoft.com/office/drawing/2016/5/10/chartex" xmlns:cx5="http://schemas.microsoft.com/office/drawing/2016/5/11/chartex" xmlns:mc="http://schemas.openxmlformats.org/markup-compatibility/2006" xmlns:o="urn:schemas-microsoft-com:office:office" xmlns:r="http://schemas.openxmlformats.org/officeDocument/2006/relationships" xmlns:m="http://schemas.openxmlformats.org/officeDocument/2006/math" xmlns:v="urn:schemas-microsoft-com:vml" xmlns:wp14="http://schemas.microsoft.com/office/word/2010/wordprocessingDrawing" xmlns:wp="http://schemas.openxmlformats.org/drawingml/2006/wordprocessingDrawing" xmlns:w10="urn:schemas-microsoft-com:office:word" xmlns:w="http://schemas.openxmlformats.org/wordprocessingml/2006/main" xmlns:w14="http://schemas.microsoft.com/office/word/2010/wordml" xmlns:w15="http://schemas.microsoft.com/office/word/2012/wordml" xmlns:w16se="http://schemas.microsoft.com/office/word/2015/wordml/symex" xmlns:wpg="http://schemas.microsoft.com/office/word/2010/wordprocessingGroup" xmlns:wpi="http://schemas.microsoft.com/office/word/2010/wordprocessingInk" xmlns:wne="http://schemas.microsoft.com/office/word/2006/wordml" xmlns:wps="http://schemas.microsoft.com/office/word/2010/wordprocessingShape" mc:Ignorable="w14 w15 w16se wp14">
   <w:abstractNum w:abstractNumId="0" w15:restartNumberingAfterBreak="0">
+    <w:nsid w:val="00154BD3"/>
+    <w:multiLevelType w:val="hybridMultilevel"/>
+    <w:tmpl w:val="F04E9B12"/>
+    <w:lvl w:ilvl="0" w:tplc="1AFA418C">
+      <w:start w:val="1"/>
+      <w:numFmt w:val="decimal"/>
+      <w:lvlText w:val="%1."/>
+      <w:lvlJc w:val="left"/>
+      <w:pPr>
+        <w:ind w:left="417" w:hanging="360"/>
+      </w:pPr>
+      <w:rPr>
+        <w:rFonts w:hint="default"/>
+      </w:rPr>
+    </w:lvl>
+    <w:lvl w:ilvl="1" w:tplc="34090019" w:tentative="1">
+      <w:start w:val="1"/>
+      <w:numFmt w:val="lowerLetter"/>
+      <w:lvlText w:val="%2."/>
+      <w:lvlJc w:val="left"/>
+      <w:pPr>
+        <w:ind w:left="1137" w:hanging="360"/>
+      </w:pPr>
+    </w:lvl>
+    <w:lvl w:ilvl="2" w:tplc="3409001B" w:tentative="1">
+      <w:start w:val="1"/>
+      <w:numFmt w:val="lowerRoman"/>
+      <w:lvlText w:val="%3."/>
+      <w:lvlJc w:val="right"/>
+      <w:pPr>
+        <w:ind w:left="1857" w:hanging="180"/>
+      </w:pPr>
+    </w:lvl>
+    <w:lvl w:ilvl="3" w:tplc="3409000F" w:tentative="1">
+      <w:start w:val="1"/>
+      <w:numFmt w:val="decimal"/>
+      <w:lvlText w:val="%4."/>
+      <w:lvlJc w:val="left"/>
+      <w:pPr>
+        <w:ind w:left="2577" w:hanging="360"/>
+      </w:pPr>
+    </w:lvl>
+    <w:lvl w:ilvl="4" w:tplc="34090019" w:tentative="1">
+      <w:start w:val="1"/>
+      <w:numFmt w:val="lowerLetter"/>
+      <w:lvlText w:val="%5."/>
+      <w:lvlJc w:val="left"/>
+      <w:pPr>
+        <w:ind w:left="3297" w:hanging="360"/>
+      </w:pPr>
+    </w:lvl>
+    <w:lvl w:ilvl="5" w:tplc="3409001B" w:tentative="1">
+      <w:start w:val="1"/>
+      <w:numFmt w:val="lowerRoman"/>
+      <w:lvlText w:val="%6."/>
+      <w:lvlJc w:val="right"/>
+      <w:pPr>
+        <w:ind w:left="4017" w:hanging="180"/>
+      </w:pPr>
+    </w:lvl>
+    <w:lvl w:ilvl="6" w:tplc="3409000F" w:tentative="1">
+      <w:start w:val="1"/>
+      <w:numFmt w:val="decimal"/>
+      <w:lvlText w:val="%7."/>
+      <w:lvlJc w:val="left"/>
+      <w:pPr>
+        <w:ind w:left="4737" w:hanging="360"/>
+      </w:pPr>
+    </w:lvl>
+    <w:lvl w:ilvl="7" w:tplc="34090019" w:tentative="1">
+      <w:start w:val="1"/>
+      <w:numFmt w:val="lowerLetter"/>
+      <w:lvlText w:val="%8."/>
+      <w:lvlJc w:val="left"/>
+      <w:pPr>
+        <w:ind w:left="5457" w:hanging="360"/>
+      </w:pPr>
+    </w:lvl>
+    <w:lvl w:ilvl="8" w:tplc="3409001B" w:tentative="1">
+      <w:start w:val="1"/>
+      <w:numFmt w:val="lowerRoman"/>
+      <w:lvlText w:val="%9."/>
+      <w:lvlJc w:val="right"/>
+      <w:pPr>
+        <w:ind w:left="6177" w:hanging="180"/>
+      </w:pPr>
+    </w:lvl>
+  </w:abstractNum>
+  <w:abstractNum w:abstractNumId="1" w15:restartNumberingAfterBreak="0">
     <w:nsid w:val="04AB4C0F"/>
     <w:multiLevelType w:val="hybridMultilevel"/>
     <w:tmpl w:val="FA88ED82"/>
@@ -9521,7 +11356,274 @@
       </w:pPr>
     </w:lvl>
   </w:abstractNum>
-  <w:abstractNum w:abstractNumId="1" w15:restartNumberingAfterBreak="0">
+  <w:abstractNum w:abstractNumId="2" w15:restartNumberingAfterBreak="0">
+    <w:nsid w:val="1560442E"/>
+    <w:multiLevelType w:val="hybridMultilevel"/>
+    <w:tmpl w:val="59B01960"/>
+    <w:lvl w:ilvl="0" w:tplc="942E42A0">
+      <w:start w:val="1"/>
+      <w:numFmt w:val="decimal"/>
+      <w:lvlText w:val="%1."/>
+      <w:lvlJc w:val="left"/>
+      <w:pPr>
+        <w:ind w:left="417" w:hanging="360"/>
+      </w:pPr>
+      <w:rPr>
+        <w:rFonts w:hint="default"/>
+      </w:rPr>
+    </w:lvl>
+    <w:lvl w:ilvl="1" w:tplc="34090019" w:tentative="1">
+      <w:start w:val="1"/>
+      <w:numFmt w:val="lowerLetter"/>
+      <w:lvlText w:val="%2."/>
+      <w:lvlJc w:val="left"/>
+      <w:pPr>
+        <w:ind w:left="1137" w:hanging="360"/>
+      </w:pPr>
+    </w:lvl>
+    <w:lvl w:ilvl="2" w:tplc="3409001B" w:tentative="1">
+      <w:start w:val="1"/>
+      <w:numFmt w:val="lowerRoman"/>
+      <w:lvlText w:val="%3."/>
+      <w:lvlJc w:val="right"/>
+      <w:pPr>
+        <w:ind w:left="1857" w:hanging="180"/>
+      </w:pPr>
+    </w:lvl>
+    <w:lvl w:ilvl="3" w:tplc="3409000F" w:tentative="1">
+      <w:start w:val="1"/>
+      <w:numFmt w:val="decimal"/>
+      <w:lvlText w:val="%4."/>
+      <w:lvlJc w:val="left"/>
+      <w:pPr>
+        <w:ind w:left="2577" w:hanging="360"/>
+      </w:pPr>
+    </w:lvl>
+    <w:lvl w:ilvl="4" w:tplc="34090019" w:tentative="1">
+      <w:start w:val="1"/>
+      <w:numFmt w:val="lowerLetter"/>
+      <w:lvlText w:val="%5."/>
+      <w:lvlJc w:val="left"/>
+      <w:pPr>
+        <w:ind w:left="3297" w:hanging="360"/>
+      </w:pPr>
+    </w:lvl>
+    <w:lvl w:ilvl="5" w:tplc="3409001B" w:tentative="1">
+      <w:start w:val="1"/>
+      <w:numFmt w:val="lowerRoman"/>
+      <w:lvlText w:val="%6."/>
+      <w:lvlJc w:val="right"/>
+      <w:pPr>
+        <w:ind w:left="4017" w:hanging="180"/>
+      </w:pPr>
+    </w:lvl>
+    <w:lvl w:ilvl="6" w:tplc="3409000F" w:tentative="1">
+      <w:start w:val="1"/>
+      <w:numFmt w:val="decimal"/>
+      <w:lvlText w:val="%7."/>
+      <w:lvlJc w:val="left"/>
+      <w:pPr>
+        <w:ind w:left="4737" w:hanging="360"/>
+      </w:pPr>
+    </w:lvl>
+    <w:lvl w:ilvl="7" w:tplc="34090019" w:tentative="1">
+      <w:start w:val="1"/>
+      <w:numFmt w:val="lowerLetter"/>
+      <w:lvlText w:val="%8."/>
+      <w:lvlJc w:val="left"/>
+      <w:pPr>
+        <w:ind w:left="5457" w:hanging="360"/>
+      </w:pPr>
+    </w:lvl>
+    <w:lvl w:ilvl="8" w:tplc="3409001B" w:tentative="1">
+      <w:start w:val="1"/>
+      <w:numFmt w:val="lowerRoman"/>
+      <w:lvlText w:val="%9."/>
+      <w:lvlJc w:val="right"/>
+      <w:pPr>
+        <w:ind w:left="6177" w:hanging="180"/>
+      </w:pPr>
+    </w:lvl>
+  </w:abstractNum>
+  <w:abstractNum w:abstractNumId="3" w15:restartNumberingAfterBreak="0">
+    <w:nsid w:val="1BDC7469"/>
+    <w:multiLevelType w:val="hybridMultilevel"/>
+    <w:tmpl w:val="CD086194"/>
+    <w:lvl w:ilvl="0" w:tplc="336AC360">
+      <w:start w:val="1"/>
+      <w:numFmt w:val="decimal"/>
+      <w:lvlText w:val="%1."/>
+      <w:lvlJc w:val="left"/>
+      <w:pPr>
+        <w:ind w:left="417" w:hanging="360"/>
+      </w:pPr>
+      <w:rPr>
+        <w:rFonts w:hint="default"/>
+      </w:rPr>
+    </w:lvl>
+    <w:lvl w:ilvl="1" w:tplc="34090019" w:tentative="1">
+      <w:start w:val="1"/>
+      <w:numFmt w:val="lowerLetter"/>
+      <w:lvlText w:val="%2."/>
+      <w:lvlJc w:val="left"/>
+      <w:pPr>
+        <w:ind w:left="1137" w:hanging="360"/>
+      </w:pPr>
+    </w:lvl>
+    <w:lvl w:ilvl="2" w:tplc="3409001B" w:tentative="1">
+      <w:start w:val="1"/>
+      <w:numFmt w:val="lowerRoman"/>
+      <w:lvlText w:val="%3."/>
+      <w:lvlJc w:val="right"/>
+      <w:pPr>
+        <w:ind w:left="1857" w:hanging="180"/>
+      </w:pPr>
+    </w:lvl>
+    <w:lvl w:ilvl="3" w:tplc="3409000F" w:tentative="1">
+      <w:start w:val="1"/>
+      <w:numFmt w:val="decimal"/>
+      <w:lvlText w:val="%4."/>
+      <w:lvlJc w:val="left"/>
+      <w:pPr>
+        <w:ind w:left="2577" w:hanging="360"/>
+      </w:pPr>
+    </w:lvl>
+    <w:lvl w:ilvl="4" w:tplc="34090019" w:tentative="1">
+      <w:start w:val="1"/>
+      <w:numFmt w:val="lowerLetter"/>
+      <w:lvlText w:val="%5."/>
+      <w:lvlJc w:val="left"/>
+      <w:pPr>
+        <w:ind w:left="3297" w:hanging="360"/>
+      </w:pPr>
+    </w:lvl>
+    <w:lvl w:ilvl="5" w:tplc="3409001B" w:tentative="1">
+      <w:start w:val="1"/>
+      <w:numFmt w:val="lowerRoman"/>
+      <w:lvlText w:val="%6."/>
+      <w:lvlJc w:val="right"/>
+      <w:pPr>
+        <w:ind w:left="4017" w:hanging="180"/>
+      </w:pPr>
+    </w:lvl>
+    <w:lvl w:ilvl="6" w:tplc="3409000F" w:tentative="1">
+      <w:start w:val="1"/>
+      <w:numFmt w:val="decimal"/>
+      <w:lvlText w:val="%7."/>
+      <w:lvlJc w:val="left"/>
+      <w:pPr>
+        <w:ind w:left="4737" w:hanging="360"/>
+      </w:pPr>
+    </w:lvl>
+    <w:lvl w:ilvl="7" w:tplc="34090019" w:tentative="1">
+      <w:start w:val="1"/>
+      <w:numFmt w:val="lowerLetter"/>
+      <w:lvlText w:val="%8."/>
+      <w:lvlJc w:val="left"/>
+      <w:pPr>
+        <w:ind w:left="5457" w:hanging="360"/>
+      </w:pPr>
+    </w:lvl>
+    <w:lvl w:ilvl="8" w:tplc="3409001B" w:tentative="1">
+      <w:start w:val="1"/>
+      <w:numFmt w:val="lowerRoman"/>
+      <w:lvlText w:val="%9."/>
+      <w:lvlJc w:val="right"/>
+      <w:pPr>
+        <w:ind w:left="6177" w:hanging="180"/>
+      </w:pPr>
+    </w:lvl>
+  </w:abstractNum>
+  <w:abstractNum w:abstractNumId="4" w15:restartNumberingAfterBreak="0">
+    <w:nsid w:val="22F01ADF"/>
+    <w:multiLevelType w:val="hybridMultilevel"/>
+    <w:tmpl w:val="160AE342"/>
+    <w:lvl w:ilvl="0" w:tplc="77BCF748">
+      <w:start w:val="1"/>
+      <w:numFmt w:val="decimal"/>
+      <w:lvlText w:val="%1."/>
+      <w:lvlJc w:val="left"/>
+      <w:pPr>
+        <w:ind w:left="417" w:hanging="360"/>
+      </w:pPr>
+      <w:rPr>
+        <w:rFonts w:hint="default"/>
+      </w:rPr>
+    </w:lvl>
+    <w:lvl w:ilvl="1" w:tplc="34090019" w:tentative="1">
+      <w:start w:val="1"/>
+      <w:numFmt w:val="lowerLetter"/>
+      <w:lvlText w:val="%2."/>
+      <w:lvlJc w:val="left"/>
+      <w:pPr>
+        <w:ind w:left="1137" w:hanging="360"/>
+      </w:pPr>
+    </w:lvl>
+    <w:lvl w:ilvl="2" w:tplc="3409001B" w:tentative="1">
+      <w:start w:val="1"/>
+      <w:numFmt w:val="lowerRoman"/>
+      <w:lvlText w:val="%3."/>
+      <w:lvlJc w:val="right"/>
+      <w:pPr>
+        <w:ind w:left="1857" w:hanging="180"/>
+      </w:pPr>
+    </w:lvl>
+    <w:lvl w:ilvl="3" w:tplc="3409000F" w:tentative="1">
+      <w:start w:val="1"/>
+      <w:numFmt w:val="decimal"/>
+      <w:lvlText w:val="%4."/>
+      <w:lvlJc w:val="left"/>
+      <w:pPr>
+        <w:ind w:left="2577" w:hanging="360"/>
+      </w:pPr>
+    </w:lvl>
+    <w:lvl w:ilvl="4" w:tplc="34090019" w:tentative="1">
+      <w:start w:val="1"/>
+      <w:numFmt w:val="lowerLetter"/>
+      <w:lvlText w:val="%5."/>
+      <w:lvlJc w:val="left"/>
+      <w:pPr>
+        <w:ind w:left="3297" w:hanging="360"/>
+      </w:pPr>
+    </w:lvl>
+    <w:lvl w:ilvl="5" w:tplc="3409001B" w:tentative="1">
+      <w:start w:val="1"/>
+      <w:numFmt w:val="lowerRoman"/>
+      <w:lvlText w:val="%6."/>
+      <w:lvlJc w:val="right"/>
+      <w:pPr>
+        <w:ind w:left="4017" w:hanging="180"/>
+      </w:pPr>
+    </w:lvl>
+    <w:lvl w:ilvl="6" w:tplc="3409000F" w:tentative="1">
+      <w:start w:val="1"/>
+      <w:numFmt w:val="decimal"/>
+      <w:lvlText w:val="%7."/>
+      <w:lvlJc w:val="left"/>
+      <w:pPr>
+        <w:ind w:left="4737" w:hanging="360"/>
+      </w:pPr>
+    </w:lvl>
+    <w:lvl w:ilvl="7" w:tplc="34090019" w:tentative="1">
+      <w:start w:val="1"/>
+      <w:numFmt w:val="lowerLetter"/>
+      <w:lvlText w:val="%8."/>
+      <w:lvlJc w:val="left"/>
+      <w:pPr>
+        <w:ind w:left="5457" w:hanging="360"/>
+      </w:pPr>
+    </w:lvl>
+    <w:lvl w:ilvl="8" w:tplc="3409001B" w:tentative="1">
+      <w:start w:val="1"/>
+      <w:numFmt w:val="lowerRoman"/>
+      <w:lvlText w:val="%9."/>
+      <w:lvlJc w:val="right"/>
+      <w:pPr>
+        <w:ind w:left="6177" w:hanging="180"/>
+      </w:pPr>
+    </w:lvl>
+  </w:abstractNum>
+  <w:abstractNum w:abstractNumId="5" w15:restartNumberingAfterBreak="0">
     <w:nsid w:val="316E16D9"/>
     <w:multiLevelType w:val="hybridMultilevel"/>
     <w:tmpl w:val="36D84446"/>
@@ -9610,7 +11712,128 @@
       </w:pPr>
     </w:lvl>
   </w:abstractNum>
-  <w:abstractNum w:abstractNumId="2" w15:restartNumberingAfterBreak="0">
+  <w:abstractNum w:abstractNumId="6" w15:restartNumberingAfterBreak="0">
+    <w:nsid w:val="4CDA038F"/>
+    <w:multiLevelType w:val="multilevel"/>
+    <w:tmpl w:val="573E6B4E"/>
+    <w:lvl w:ilvl="0">
+      <w:start w:val="1"/>
+      <w:numFmt w:val="decimal"/>
+      <w:lvlText w:val="%1."/>
+      <w:lvlJc w:val="left"/>
+      <w:pPr>
+        <w:ind w:left="417" w:hanging="360"/>
+      </w:pPr>
+      <w:rPr>
+        <w:rFonts w:hint="default"/>
+      </w:rPr>
+    </w:lvl>
+    <w:lvl w:ilvl="1">
+      <w:start w:val="1"/>
+      <w:numFmt w:val="decimal"/>
+      <w:isLgl/>
+      <w:lvlText w:val="%1.%2"/>
+      <w:lvlJc w:val="left"/>
+      <w:pPr>
+        <w:ind w:left="417" w:hanging="360"/>
+      </w:pPr>
+      <w:rPr>
+        <w:rFonts w:hint="default"/>
+      </w:rPr>
+    </w:lvl>
+    <w:lvl w:ilvl="2">
+      <w:start w:val="1"/>
+      <w:numFmt w:val="decimal"/>
+      <w:isLgl/>
+      <w:lvlText w:val="%1.%2.%3"/>
+      <w:lvlJc w:val="left"/>
+      <w:pPr>
+        <w:ind w:left="777" w:hanging="720"/>
+      </w:pPr>
+      <w:rPr>
+        <w:rFonts w:hint="default"/>
+      </w:rPr>
+    </w:lvl>
+    <w:lvl w:ilvl="3">
+      <w:start w:val="1"/>
+      <w:numFmt w:val="decimal"/>
+      <w:isLgl/>
+      <w:lvlText w:val="%1.%2.%3.%4"/>
+      <w:lvlJc w:val="left"/>
+      <w:pPr>
+        <w:ind w:left="1137" w:hanging="1080"/>
+      </w:pPr>
+      <w:rPr>
+        <w:rFonts w:hint="default"/>
+      </w:rPr>
+    </w:lvl>
+    <w:lvl w:ilvl="4">
+      <w:start w:val="1"/>
+      <w:numFmt w:val="decimal"/>
+      <w:isLgl/>
+      <w:lvlText w:val="%1.%2.%3.%4.%5"/>
+      <w:lvlJc w:val="left"/>
+      <w:pPr>
+        <w:ind w:left="1137" w:hanging="1080"/>
+      </w:pPr>
+      <w:rPr>
+        <w:rFonts w:hint="default"/>
+      </w:rPr>
+    </w:lvl>
+    <w:lvl w:ilvl="5">
+      <w:start w:val="1"/>
+      <w:numFmt w:val="decimal"/>
+      <w:isLgl/>
+      <w:lvlText w:val="%1.%2.%3.%4.%5.%6"/>
+      <w:lvlJc w:val="left"/>
+      <w:pPr>
+        <w:ind w:left="1497" w:hanging="1440"/>
+      </w:pPr>
+      <w:rPr>
+        <w:rFonts w:hint="default"/>
+      </w:rPr>
+    </w:lvl>
+    <w:lvl w:ilvl="6">
+      <w:start w:val="1"/>
+      <w:numFmt w:val="decimal"/>
+      <w:isLgl/>
+      <w:lvlText w:val="%1.%2.%3.%4.%5.%6.%7"/>
+      <w:lvlJc w:val="left"/>
+      <w:pPr>
+        <w:ind w:left="1497" w:hanging="1440"/>
+      </w:pPr>
+      <w:rPr>
+        <w:rFonts w:hint="default"/>
+      </w:rPr>
+    </w:lvl>
+    <w:lvl w:ilvl="7">
+      <w:start w:val="1"/>
+      <w:numFmt w:val="decimal"/>
+      <w:isLgl/>
+      <w:lvlText w:val="%1.%2.%3.%4.%5.%6.%7.%8"/>
+      <w:lvlJc w:val="left"/>
+      <w:pPr>
+        <w:ind w:left="1857" w:hanging="1800"/>
+      </w:pPr>
+      <w:rPr>
+        <w:rFonts w:hint="default"/>
+      </w:rPr>
+    </w:lvl>
+    <w:lvl w:ilvl="8">
+      <w:start w:val="1"/>
+      <w:numFmt w:val="decimal"/>
+      <w:isLgl/>
+      <w:lvlText w:val="%1.%2.%3.%4.%5.%6.%7.%8.%9"/>
+      <w:lvlJc w:val="left"/>
+      <w:pPr>
+        <w:ind w:left="1857" w:hanging="1800"/>
+      </w:pPr>
+      <w:rPr>
+        <w:rFonts w:hint="default"/>
+      </w:rPr>
+    </w:lvl>
+  </w:abstractNum>
+  <w:abstractNum w:abstractNumId="7" w15:restartNumberingAfterBreak="0">
     <w:nsid w:val="574250C1"/>
     <w:multiLevelType w:val="multilevel"/>
     <w:tmpl w:val="0409001F"/>
@@ -9699,7 +11922,7 @@
       </w:pPr>
     </w:lvl>
   </w:abstractNum>
-  <w:abstractNum w:abstractNumId="3" w15:restartNumberingAfterBreak="0">
+  <w:abstractNum w:abstractNumId="8" w15:restartNumberingAfterBreak="0">
     <w:nsid w:val="57E06B2D"/>
     <w:multiLevelType w:val="multilevel"/>
     <w:tmpl w:val="F8E86A2A"/>
@@ -9797,7 +12020,7 @@
       </w:pPr>
     </w:lvl>
   </w:abstractNum>
-  <w:abstractNum w:abstractNumId="4" w15:restartNumberingAfterBreak="0">
+  <w:abstractNum w:abstractNumId="9" w15:restartNumberingAfterBreak="0">
     <w:nsid w:val="586902EF"/>
     <w:multiLevelType w:val="hybridMultilevel"/>
     <w:tmpl w:val="237A83D2"/>
@@ -9883,7 +12106,7 @@
       </w:pPr>
     </w:lvl>
   </w:abstractNum>
-  <w:abstractNum w:abstractNumId="5" w15:restartNumberingAfterBreak="0">
+  <w:abstractNum w:abstractNumId="10" w15:restartNumberingAfterBreak="0">
     <w:nsid w:val="5B550CC6"/>
     <w:multiLevelType w:val="hybridMultilevel"/>
     <w:tmpl w:val="65F02EAA"/>
@@ -9972,22 +12195,429 @@
       </w:pPr>
     </w:lvl>
   </w:abstractNum>
+  <w:abstractNum w:abstractNumId="11" w15:restartNumberingAfterBreak="0">
+    <w:nsid w:val="6BCF2A02"/>
+    <w:multiLevelType w:val="hybridMultilevel"/>
+    <w:tmpl w:val="537E7D68"/>
+    <w:lvl w:ilvl="0" w:tplc="0FF2327E">
+      <w:start w:val="1"/>
+      <w:numFmt w:val="decimal"/>
+      <w:lvlText w:val="%1."/>
+      <w:lvlJc w:val="left"/>
+      <w:pPr>
+        <w:ind w:left="417" w:hanging="360"/>
+      </w:pPr>
+      <w:rPr>
+        <w:rFonts w:hint="default"/>
+      </w:rPr>
+    </w:lvl>
+    <w:lvl w:ilvl="1" w:tplc="34090019" w:tentative="1">
+      <w:start w:val="1"/>
+      <w:numFmt w:val="lowerLetter"/>
+      <w:lvlText w:val="%2."/>
+      <w:lvlJc w:val="left"/>
+      <w:pPr>
+        <w:ind w:left="1137" w:hanging="360"/>
+      </w:pPr>
+    </w:lvl>
+    <w:lvl w:ilvl="2" w:tplc="3409001B" w:tentative="1">
+      <w:start w:val="1"/>
+      <w:numFmt w:val="lowerRoman"/>
+      <w:lvlText w:val="%3."/>
+      <w:lvlJc w:val="right"/>
+      <w:pPr>
+        <w:ind w:left="1857" w:hanging="180"/>
+      </w:pPr>
+    </w:lvl>
+    <w:lvl w:ilvl="3" w:tplc="3409000F" w:tentative="1">
+      <w:start w:val="1"/>
+      <w:numFmt w:val="decimal"/>
+      <w:lvlText w:val="%4."/>
+      <w:lvlJc w:val="left"/>
+      <w:pPr>
+        <w:ind w:left="2577" w:hanging="360"/>
+      </w:pPr>
+    </w:lvl>
+    <w:lvl w:ilvl="4" w:tplc="34090019" w:tentative="1">
+      <w:start w:val="1"/>
+      <w:numFmt w:val="lowerLetter"/>
+      <w:lvlText w:val="%5."/>
+      <w:lvlJc w:val="left"/>
+      <w:pPr>
+        <w:ind w:left="3297" w:hanging="360"/>
+      </w:pPr>
+    </w:lvl>
+    <w:lvl w:ilvl="5" w:tplc="3409001B" w:tentative="1">
+      <w:start w:val="1"/>
+      <w:numFmt w:val="lowerRoman"/>
+      <w:lvlText w:val="%6."/>
+      <w:lvlJc w:val="right"/>
+      <w:pPr>
+        <w:ind w:left="4017" w:hanging="180"/>
+      </w:pPr>
+    </w:lvl>
+    <w:lvl w:ilvl="6" w:tplc="3409000F" w:tentative="1">
+      <w:start w:val="1"/>
+      <w:numFmt w:val="decimal"/>
+      <w:lvlText w:val="%7."/>
+      <w:lvlJc w:val="left"/>
+      <w:pPr>
+        <w:ind w:left="4737" w:hanging="360"/>
+      </w:pPr>
+    </w:lvl>
+    <w:lvl w:ilvl="7" w:tplc="34090019" w:tentative="1">
+      <w:start w:val="1"/>
+      <w:numFmt w:val="lowerLetter"/>
+      <w:lvlText w:val="%8."/>
+      <w:lvlJc w:val="left"/>
+      <w:pPr>
+        <w:ind w:left="5457" w:hanging="360"/>
+      </w:pPr>
+    </w:lvl>
+    <w:lvl w:ilvl="8" w:tplc="3409001B" w:tentative="1">
+      <w:start w:val="1"/>
+      <w:numFmt w:val="lowerRoman"/>
+      <w:lvlText w:val="%9."/>
+      <w:lvlJc w:val="right"/>
+      <w:pPr>
+        <w:ind w:left="6177" w:hanging="180"/>
+      </w:pPr>
+    </w:lvl>
+  </w:abstractNum>
+  <w:abstractNum w:abstractNumId="12" w15:restartNumberingAfterBreak="0">
+    <w:nsid w:val="6EA73D25"/>
+    <w:multiLevelType w:val="multilevel"/>
+    <w:tmpl w:val="D8D649F8"/>
+    <w:lvl w:ilvl="0">
+      <w:start w:val="1"/>
+      <w:numFmt w:val="decimal"/>
+      <w:lvlText w:val="%1"/>
+      <w:lvlJc w:val="left"/>
+      <w:pPr>
+        <w:ind w:left="360" w:hanging="360"/>
+      </w:pPr>
+      <w:rPr>
+        <w:rFonts w:hint="default"/>
+      </w:rPr>
+    </w:lvl>
+    <w:lvl w:ilvl="1">
+      <w:start w:val="1"/>
+      <w:numFmt w:val="decimal"/>
+      <w:lvlText w:val="%1.%2"/>
+      <w:lvlJc w:val="left"/>
+      <w:pPr>
+        <w:ind w:left="417" w:hanging="360"/>
+      </w:pPr>
+      <w:rPr>
+        <w:rFonts w:hint="default"/>
+      </w:rPr>
+    </w:lvl>
+    <w:lvl w:ilvl="2">
+      <w:start w:val="1"/>
+      <w:numFmt w:val="decimal"/>
+      <w:lvlText w:val="%1.%2.%3"/>
+      <w:lvlJc w:val="left"/>
+      <w:pPr>
+        <w:ind w:left="834" w:hanging="720"/>
+      </w:pPr>
+      <w:rPr>
+        <w:rFonts w:hint="default"/>
+      </w:rPr>
+    </w:lvl>
+    <w:lvl w:ilvl="3">
+      <w:start w:val="1"/>
+      <w:numFmt w:val="decimal"/>
+      <w:lvlText w:val="%1.%2.%3.%4"/>
+      <w:lvlJc w:val="left"/>
+      <w:pPr>
+        <w:ind w:left="1251" w:hanging="1080"/>
+      </w:pPr>
+      <w:rPr>
+        <w:rFonts w:hint="default"/>
+      </w:rPr>
+    </w:lvl>
+    <w:lvl w:ilvl="4">
+      <w:start w:val="1"/>
+      <w:numFmt w:val="decimal"/>
+      <w:lvlText w:val="%1.%2.%3.%4.%5"/>
+      <w:lvlJc w:val="left"/>
+      <w:pPr>
+        <w:ind w:left="1308" w:hanging="1080"/>
+      </w:pPr>
+      <w:rPr>
+        <w:rFonts w:hint="default"/>
+      </w:rPr>
+    </w:lvl>
+    <w:lvl w:ilvl="5">
+      <w:start w:val="1"/>
+      <w:numFmt w:val="decimal"/>
+      <w:lvlText w:val="%1.%2.%3.%4.%5.%6"/>
+      <w:lvlJc w:val="left"/>
+      <w:pPr>
+        <w:ind w:left="1725" w:hanging="1440"/>
+      </w:pPr>
+      <w:rPr>
+        <w:rFonts w:hint="default"/>
+      </w:rPr>
+    </w:lvl>
+    <w:lvl w:ilvl="6">
+      <w:start w:val="1"/>
+      <w:numFmt w:val="decimal"/>
+      <w:lvlText w:val="%1.%2.%3.%4.%5.%6.%7"/>
+      <w:lvlJc w:val="left"/>
+      <w:pPr>
+        <w:ind w:left="1782" w:hanging="1440"/>
+      </w:pPr>
+      <w:rPr>
+        <w:rFonts w:hint="default"/>
+      </w:rPr>
+    </w:lvl>
+    <w:lvl w:ilvl="7">
+      <w:start w:val="1"/>
+      <w:numFmt w:val="decimal"/>
+      <w:lvlText w:val="%1.%2.%3.%4.%5.%6.%7.%8"/>
+      <w:lvlJc w:val="left"/>
+      <w:pPr>
+        <w:ind w:left="2199" w:hanging="1800"/>
+      </w:pPr>
+      <w:rPr>
+        <w:rFonts w:hint="default"/>
+      </w:rPr>
+    </w:lvl>
+    <w:lvl w:ilvl="8">
+      <w:start w:val="1"/>
+      <w:numFmt w:val="decimal"/>
+      <w:lvlText w:val="%1.%2.%3.%4.%5.%6.%7.%8.%9"/>
+      <w:lvlJc w:val="left"/>
+      <w:pPr>
+        <w:ind w:left="2256" w:hanging="1800"/>
+      </w:pPr>
+      <w:rPr>
+        <w:rFonts w:hint="default"/>
+      </w:rPr>
+    </w:lvl>
+  </w:abstractNum>
+  <w:abstractNum w:abstractNumId="13" w15:restartNumberingAfterBreak="0">
+    <w:nsid w:val="6FE0422A"/>
+    <w:multiLevelType w:val="hybridMultilevel"/>
+    <w:tmpl w:val="77209D86"/>
+    <w:lvl w:ilvl="0" w:tplc="0302C3A8">
+      <w:start w:val="1"/>
+      <w:numFmt w:val="decimal"/>
+      <w:lvlText w:val="%1."/>
+      <w:lvlJc w:val="left"/>
+      <w:pPr>
+        <w:ind w:left="417" w:hanging="360"/>
+      </w:pPr>
+      <w:rPr>
+        <w:rFonts w:hint="default"/>
+      </w:rPr>
+    </w:lvl>
+    <w:lvl w:ilvl="1" w:tplc="34090019" w:tentative="1">
+      <w:start w:val="1"/>
+      <w:numFmt w:val="lowerLetter"/>
+      <w:lvlText w:val="%2."/>
+      <w:lvlJc w:val="left"/>
+      <w:pPr>
+        <w:ind w:left="1137" w:hanging="360"/>
+      </w:pPr>
+    </w:lvl>
+    <w:lvl w:ilvl="2" w:tplc="3409001B" w:tentative="1">
+      <w:start w:val="1"/>
+      <w:numFmt w:val="lowerRoman"/>
+      <w:lvlText w:val="%3."/>
+      <w:lvlJc w:val="right"/>
+      <w:pPr>
+        <w:ind w:left="1857" w:hanging="180"/>
+      </w:pPr>
+    </w:lvl>
+    <w:lvl w:ilvl="3" w:tplc="3409000F" w:tentative="1">
+      <w:start w:val="1"/>
+      <w:numFmt w:val="decimal"/>
+      <w:lvlText w:val="%4."/>
+      <w:lvlJc w:val="left"/>
+      <w:pPr>
+        <w:ind w:left="2577" w:hanging="360"/>
+      </w:pPr>
+    </w:lvl>
+    <w:lvl w:ilvl="4" w:tplc="34090019" w:tentative="1">
+      <w:start w:val="1"/>
+      <w:numFmt w:val="lowerLetter"/>
+      <w:lvlText w:val="%5."/>
+      <w:lvlJc w:val="left"/>
+      <w:pPr>
+        <w:ind w:left="3297" w:hanging="360"/>
+      </w:pPr>
+    </w:lvl>
+    <w:lvl w:ilvl="5" w:tplc="3409001B" w:tentative="1">
+      <w:start w:val="1"/>
+      <w:numFmt w:val="lowerRoman"/>
+      <w:lvlText w:val="%6."/>
+      <w:lvlJc w:val="right"/>
+      <w:pPr>
+        <w:ind w:left="4017" w:hanging="180"/>
+      </w:pPr>
+    </w:lvl>
+    <w:lvl w:ilvl="6" w:tplc="3409000F" w:tentative="1">
+      <w:start w:val="1"/>
+      <w:numFmt w:val="decimal"/>
+      <w:lvlText w:val="%7."/>
+      <w:lvlJc w:val="left"/>
+      <w:pPr>
+        <w:ind w:left="4737" w:hanging="360"/>
+      </w:pPr>
+    </w:lvl>
+    <w:lvl w:ilvl="7" w:tplc="34090019" w:tentative="1">
+      <w:start w:val="1"/>
+      <w:numFmt w:val="lowerLetter"/>
+      <w:lvlText w:val="%8."/>
+      <w:lvlJc w:val="left"/>
+      <w:pPr>
+        <w:ind w:left="5457" w:hanging="360"/>
+      </w:pPr>
+    </w:lvl>
+    <w:lvl w:ilvl="8" w:tplc="3409001B" w:tentative="1">
+      <w:start w:val="1"/>
+      <w:numFmt w:val="lowerRoman"/>
+      <w:lvlText w:val="%9."/>
+      <w:lvlJc w:val="right"/>
+      <w:pPr>
+        <w:ind w:left="6177" w:hanging="180"/>
+      </w:pPr>
+    </w:lvl>
+  </w:abstractNum>
+  <w:abstractNum w:abstractNumId="14" w15:restartNumberingAfterBreak="0">
+    <w:nsid w:val="749F4AD5"/>
+    <w:multiLevelType w:val="hybridMultilevel"/>
+    <w:tmpl w:val="7E840964"/>
+    <w:lvl w:ilvl="0" w:tplc="0296AA66">
+      <w:start w:val="1"/>
+      <w:numFmt w:val="decimal"/>
+      <w:lvlText w:val="%1."/>
+      <w:lvlJc w:val="left"/>
+      <w:pPr>
+        <w:ind w:left="417" w:hanging="360"/>
+      </w:pPr>
+      <w:rPr>
+        <w:rFonts w:hint="default"/>
+      </w:rPr>
+    </w:lvl>
+    <w:lvl w:ilvl="1" w:tplc="34090019" w:tentative="1">
+      <w:start w:val="1"/>
+      <w:numFmt w:val="lowerLetter"/>
+      <w:lvlText w:val="%2."/>
+      <w:lvlJc w:val="left"/>
+      <w:pPr>
+        <w:ind w:left="1137" w:hanging="360"/>
+      </w:pPr>
+    </w:lvl>
+    <w:lvl w:ilvl="2" w:tplc="3409001B" w:tentative="1">
+      <w:start w:val="1"/>
+      <w:numFmt w:val="lowerRoman"/>
+      <w:lvlText w:val="%3."/>
+      <w:lvlJc w:val="right"/>
+      <w:pPr>
+        <w:ind w:left="1857" w:hanging="180"/>
+      </w:pPr>
+    </w:lvl>
+    <w:lvl w:ilvl="3" w:tplc="3409000F" w:tentative="1">
+      <w:start w:val="1"/>
+      <w:numFmt w:val="decimal"/>
+      <w:lvlText w:val="%4."/>
+      <w:lvlJc w:val="left"/>
+      <w:pPr>
+        <w:ind w:left="2577" w:hanging="360"/>
+      </w:pPr>
+    </w:lvl>
+    <w:lvl w:ilvl="4" w:tplc="34090019" w:tentative="1">
+      <w:start w:val="1"/>
+      <w:numFmt w:val="lowerLetter"/>
+      <w:lvlText w:val="%5."/>
+      <w:lvlJc w:val="left"/>
+      <w:pPr>
+        <w:ind w:left="3297" w:hanging="360"/>
+      </w:pPr>
+    </w:lvl>
+    <w:lvl w:ilvl="5" w:tplc="3409001B" w:tentative="1">
+      <w:start w:val="1"/>
+      <w:numFmt w:val="lowerRoman"/>
+      <w:lvlText w:val="%6."/>
+      <w:lvlJc w:val="right"/>
+      <w:pPr>
+        <w:ind w:left="4017" w:hanging="180"/>
+      </w:pPr>
+    </w:lvl>
+    <w:lvl w:ilvl="6" w:tplc="3409000F" w:tentative="1">
+      <w:start w:val="1"/>
+      <w:numFmt w:val="decimal"/>
+      <w:lvlText w:val="%7."/>
+      <w:lvlJc w:val="left"/>
+      <w:pPr>
+        <w:ind w:left="4737" w:hanging="360"/>
+      </w:pPr>
+    </w:lvl>
+    <w:lvl w:ilvl="7" w:tplc="34090019" w:tentative="1">
+      <w:start w:val="1"/>
+      <w:numFmt w:val="lowerLetter"/>
+      <w:lvlText w:val="%8."/>
+      <w:lvlJc w:val="left"/>
+      <w:pPr>
+        <w:ind w:left="5457" w:hanging="360"/>
+      </w:pPr>
+    </w:lvl>
+    <w:lvl w:ilvl="8" w:tplc="3409001B" w:tentative="1">
+      <w:start w:val="1"/>
+      <w:numFmt w:val="lowerRoman"/>
+      <w:lvlText w:val="%9."/>
+      <w:lvlJc w:val="right"/>
+      <w:pPr>
+        <w:ind w:left="6177" w:hanging="180"/>
+      </w:pPr>
+    </w:lvl>
+  </w:abstractNum>
   <w:num w:numId="1">
+    <w:abstractNumId w:val="7"/>
+  </w:num>
+  <w:num w:numId="2">
+    <w:abstractNumId w:val="1"/>
+  </w:num>
+  <w:num w:numId="3">
+    <w:abstractNumId w:val="8"/>
+  </w:num>
+  <w:num w:numId="4">
+    <w:abstractNumId w:val="10"/>
+  </w:num>
+  <w:num w:numId="5">
+    <w:abstractNumId w:val="5"/>
+  </w:num>
+  <w:num w:numId="6">
+    <w:abstractNumId w:val="9"/>
+  </w:num>
+  <w:num w:numId="7">
+    <w:abstractNumId w:val="6"/>
+  </w:num>
+  <w:num w:numId="8">
+    <w:abstractNumId w:val="14"/>
+  </w:num>
+  <w:num w:numId="9">
+    <w:abstractNumId w:val="0"/>
+  </w:num>
+  <w:num w:numId="10">
+    <w:abstractNumId w:val="11"/>
+  </w:num>
+  <w:num w:numId="11">
     <w:abstractNumId w:val="2"/>
   </w:num>
-  <w:num w:numId="2">
-    <w:abstractNumId w:val="0"/>
+  <w:num w:numId="12">
+    <w:abstractNumId w:val="13"/>
   </w:num>
-  <w:num w:numId="3">
+  <w:num w:numId="13">
     <w:abstractNumId w:val="3"/>
   </w:num>
-  <w:num w:numId="4">
-    <w:abstractNumId w:val="5"/>
+  <w:num w:numId="14">
+    <w:abstractNumId w:val="12"/>
   </w:num>
-  <w:num w:numId="5">
-    <w:abstractNumId w:val="1"/>
-  </w:num>
-  <w:num w:numId="6">
+  <w:num w:numId="15">
     <w:abstractNumId w:val="4"/>
   </w:num>
 </w:numbering>
@@ -11229,7 +13859,7 @@
 </file>
 
 <file path=customXml/itemProps1.xml><?xml version="1.0" encoding="utf-8"?>
-<ds:datastoreItem xmlns:ds="http://schemas.openxmlformats.org/officeDocument/2006/customXml" ds:itemID="{3A2F0986-BD37-4535-AA3B-3C846EE1DB68}">
+<ds:datastoreItem xmlns:ds="http://schemas.openxmlformats.org/officeDocument/2006/customXml" ds:itemID="{326D34A1-2065-4201-98EE-82EBE05C56E4}">
   <ds:schemaRefs>
     <ds:schemaRef ds:uri="http://schemas.openxmlformats.org/officeDocument/2006/bibliography"/>
   </ds:schemaRefs>

</xml_diff>